<commit_message>
day-9: arrow function and other new features
</commit_message>
<xml_diff>
--- a/images/execution-context object.docx
+++ b/images/execution-context object.docx
@@ -3,6 +3,1090 @@
 <w:document xmlns:wpc="http://schemas.microsoft.com/office/word/2010/wordprocessingCanvas" xmlns:cx="http://schemas.microsoft.com/office/drawing/2014/chartex" xmlns:cx1="http://schemas.microsoft.com/office/drawing/2015/9/8/chartex" xmlns:cx2="http://schemas.microsoft.com/office/drawing/2015/10/21/chartex" xmlns:cx3="http://schemas.microsoft.com/office/drawing/2016/5/9/chartex" xmlns:cx4="http://schemas.microsoft.com/office/drawing/2016/5/10/chartex" xmlns:cx5="http://schemas.microsoft.com/office/drawing/2016/5/11/chartex" xmlns:cx6="http://schemas.microsoft.com/office/drawing/2016/5/12/chartex" xmlns:cx7="http://schemas.microsoft.com/office/drawing/2016/5/13/chartex" xmlns:cx8="http://schemas.microsoft.com/office/drawing/2016/5/14/chartex" xmlns:mc="http://schemas.openxmlformats.org/markup-compatibility/2006" xmlns:aink="http://schemas.microsoft.com/office/drawing/2016/ink" xmlns:am3d="http://schemas.microsoft.com/office/drawing/2017/model3d" xmlns:o="urn:schemas-microsoft-com:office:office" xmlns:r="http://schemas.openxmlformats.org/officeDocument/2006/relationships" xmlns:m="http://schemas.openxmlformats.org/officeDocument/2006/math" xmlns:v="urn:schemas-microsoft-com:vml" xmlns:wp14="http://schemas.microsoft.com/office/word/2010/wordprocessingDrawing" xmlns:wp="http://schemas.openxmlformats.org/drawingml/2006/wordprocessingDrawing" xmlns:w10="urn:schemas-microsoft-com:office:word" xmlns:w="http://schemas.openxmlformats.org/wordprocessingml/2006/main" xmlns:w14="http://schemas.microsoft.com/office/word/2010/wordml" xmlns:w15="http://schemas.microsoft.com/office/word/2012/wordml" xmlns:w16cid="http://schemas.microsoft.com/office/word/2016/wordml/cid" xmlns:w16se="http://schemas.microsoft.com/office/word/2015/wordml/symex" xmlns:wpg="http://schemas.microsoft.com/office/word/2010/wordprocessingGroup" xmlns:wpi="http://schemas.microsoft.com/office/word/2010/wordprocessingInk" xmlns:wne="http://schemas.microsoft.com/office/word/2006/wordml" xmlns:wps="http://schemas.microsoft.com/office/word/2010/wordprocessingShape" mc:Ignorable="w14 w15 w16se w16cid wp14">
   <w:body>
     <w:p>
+      <w:r>
+        <w:rPr>
+          <w:noProof/>
+        </w:rPr>
+        <mc:AlternateContent>
+          <mc:Choice Requires="wps">
+            <w:drawing>
+              <wp:anchor distT="0" distB="0" distL="114300" distR="114300" simplePos="0" relativeHeight="251700224" behindDoc="0" locked="0" layoutInCell="1" allowOverlap="1" wp14:anchorId="7823F813" wp14:editId="467E9EC5">
+                <wp:simplePos x="0" y="0"/>
+                <wp:positionH relativeFrom="column">
+                  <wp:posOffset>5957888</wp:posOffset>
+                </wp:positionH>
+                <wp:positionV relativeFrom="paragraph">
+                  <wp:posOffset>657226</wp:posOffset>
+                </wp:positionV>
+                <wp:extent cx="814387" cy="852488"/>
+                <wp:effectExtent l="0" t="0" r="24130" b="24130"/>
+                <wp:wrapNone/>
+                <wp:docPr id="35" name="Rectangle: Rounded Corners 35"/>
+                <wp:cNvGraphicFramePr/>
+                <a:graphic xmlns:a="http://schemas.openxmlformats.org/drawingml/2006/main">
+                  <a:graphicData uri="http://schemas.microsoft.com/office/word/2010/wordprocessingShape">
+                    <wps:wsp>
+                      <wps:cNvSpPr/>
+                      <wps:spPr>
+                        <a:xfrm>
+                          <a:off x="0" y="0"/>
+                          <a:ext cx="814387" cy="852488"/>
+                        </a:xfrm>
+                        <a:prstGeom prst="roundRect">
+                          <a:avLst/>
+                        </a:prstGeom>
+                      </wps:spPr>
+                      <wps:style>
+                        <a:lnRef idx="2">
+                          <a:schemeClr val="accent1">
+                            <a:shade val="50000"/>
+                          </a:schemeClr>
+                        </a:lnRef>
+                        <a:fillRef idx="1">
+                          <a:schemeClr val="accent1"/>
+                        </a:fillRef>
+                        <a:effectRef idx="0">
+                          <a:schemeClr val="accent1"/>
+                        </a:effectRef>
+                        <a:fontRef idx="minor">
+                          <a:schemeClr val="lt1"/>
+                        </a:fontRef>
+                      </wps:style>
+                      <wps:txbx>
+                        <w:txbxContent>
+                          <w:p>
+                            <w:pPr>
+                              <w:jc w:val="center"/>
+                              <w:rPr>
+                                <w:sz w:val="18"/>
+                                <w:szCs w:val="18"/>
+                              </w:rPr>
+                            </w:pPr>
+                            <w:proofErr w:type="spellStart"/>
+                            <w:r>
+                              <w:rPr>
+                                <w:sz w:val="18"/>
+                                <w:szCs w:val="18"/>
+                              </w:rPr>
+                              <w:t>outerData</w:t>
+                            </w:r>
+                            <w:proofErr w:type="spellEnd"/>
+                            <w:r>
+                              <w:rPr>
+                                <w:sz w:val="18"/>
+                                <w:szCs w:val="18"/>
+                              </w:rPr>
+                              <w:t>=10</w:t>
+                            </w:r>
+                          </w:p>
+                          <w:p>
+                            <w:pPr>
+                              <w:jc w:val="center"/>
+                              <w:rPr>
+                                <w:sz w:val="18"/>
+                                <w:szCs w:val="18"/>
+                              </w:rPr>
+                            </w:pPr>
+                            <w:proofErr w:type="spellStart"/>
+                            <w:r>
+                              <w:rPr>
+                                <w:sz w:val="18"/>
+                                <w:szCs w:val="18"/>
+                              </w:rPr>
+                              <w:t>innerData</w:t>
+                            </w:r>
+                            <w:proofErr w:type="spellEnd"/>
+                            <w:r>
+                              <w:rPr>
+                                <w:sz w:val="18"/>
+                                <w:szCs w:val="18"/>
+                              </w:rPr>
+                              <w:t>=20</w:t>
+                            </w:r>
+                          </w:p>
+                        </w:txbxContent>
+                      </wps:txbx>
+                      <wps:bodyPr rot="0" spcFirstLastPara="0" vertOverflow="overflow" horzOverflow="overflow" vert="horz" wrap="square" lIns="91440" tIns="45720" rIns="91440" bIns="45720" numCol="1" spcCol="0" rtlCol="0" fromWordArt="0" anchor="ctr" anchorCtr="0" forceAA="0" compatLnSpc="1">
+                        <a:prstTxWarp prst="textNoShape">
+                          <a:avLst/>
+                        </a:prstTxWarp>
+                        <a:noAutofit/>
+                      </wps:bodyPr>
+                    </wps:wsp>
+                  </a:graphicData>
+                </a:graphic>
+                <wp14:sizeRelH relativeFrom="margin">
+                  <wp14:pctWidth>0</wp14:pctWidth>
+                </wp14:sizeRelH>
+                <wp14:sizeRelV relativeFrom="margin">
+                  <wp14:pctHeight>0</wp14:pctHeight>
+                </wp14:sizeRelV>
+              </wp:anchor>
+            </w:drawing>
+          </mc:Choice>
+          <mc:Fallback>
+            <w:pict>
+              <v:roundrect w14:anchorId="7823F813" id="Rectangle: Rounded Corners 35" o:spid="_x0000_s1026" style="position:absolute;margin-left:469.15pt;margin-top:51.75pt;width:64.1pt;height:67.15pt;z-index:251700224;visibility:visible;mso-wrap-style:square;mso-width-percent:0;mso-height-percent:0;mso-wrap-distance-left:9pt;mso-wrap-distance-top:0;mso-wrap-distance-right:9pt;mso-wrap-distance-bottom:0;mso-position-horizontal:absolute;mso-position-horizontal-relative:text;mso-position-vertical:absolute;mso-position-vertical-relative:text;mso-width-percent:0;mso-height-percent:0;mso-width-relative:margin;mso-height-relative:margin;v-text-anchor:middle" arcsize="10923f" o:gfxdata="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" fillcolor="#4472c4 [3204]" strokecolor="#1f3763 [1604]" strokeweight="1pt">
+                <v:stroke joinstyle="miter"/>
+                <v:textbox>
+                  <w:txbxContent>
+                    <w:p>
+                      <w:pPr>
+                        <w:jc w:val="center"/>
+                        <w:rPr>
+                          <w:sz w:val="18"/>
+                          <w:szCs w:val="18"/>
+                        </w:rPr>
+                      </w:pPr>
+                      <w:proofErr w:type="spellStart"/>
+                      <w:r>
+                        <w:rPr>
+                          <w:sz w:val="18"/>
+                          <w:szCs w:val="18"/>
+                        </w:rPr>
+                        <w:t>outerData</w:t>
+                      </w:r>
+                      <w:proofErr w:type="spellEnd"/>
+                      <w:r>
+                        <w:rPr>
+                          <w:sz w:val="18"/>
+                          <w:szCs w:val="18"/>
+                        </w:rPr>
+                        <w:t>=10</w:t>
+                      </w:r>
+                    </w:p>
+                    <w:p>
+                      <w:pPr>
+                        <w:jc w:val="center"/>
+                        <w:rPr>
+                          <w:sz w:val="18"/>
+                          <w:szCs w:val="18"/>
+                        </w:rPr>
+                      </w:pPr>
+                      <w:proofErr w:type="spellStart"/>
+                      <w:r>
+                        <w:rPr>
+                          <w:sz w:val="18"/>
+                          <w:szCs w:val="18"/>
+                        </w:rPr>
+                        <w:t>innerData</w:t>
+                      </w:r>
+                      <w:proofErr w:type="spellEnd"/>
+                      <w:r>
+                        <w:rPr>
+                          <w:sz w:val="18"/>
+                          <w:szCs w:val="18"/>
+                        </w:rPr>
+                        <w:t>=20</w:t>
+                      </w:r>
+                    </w:p>
+                  </w:txbxContent>
+                </v:textbox>
+              </v:roundrect>
+            </w:pict>
+          </mc:Fallback>
+        </mc:AlternateContent>
+      </w:r>
+      <w:r>
+        <w:rPr>
+          <w:noProof/>
+        </w:rPr>
+        <mc:AlternateContent>
+          <mc:Choice Requires="wps">
+            <w:drawing>
+              <wp:anchor distT="0" distB="0" distL="114300" distR="114300" simplePos="0" relativeHeight="251707392" behindDoc="0" locked="0" layoutInCell="1" allowOverlap="1" wp14:anchorId="4D15B4B7" wp14:editId="1052621E">
+                <wp:simplePos x="0" y="0"/>
+                <wp:positionH relativeFrom="column">
+                  <wp:posOffset>5053013</wp:posOffset>
+                </wp:positionH>
+                <wp:positionV relativeFrom="paragraph">
+                  <wp:posOffset>-323850</wp:posOffset>
+                </wp:positionV>
+                <wp:extent cx="190500" cy="280988"/>
+                <wp:effectExtent l="0" t="0" r="19050" b="24130"/>
+                <wp:wrapNone/>
+                <wp:docPr id="41" name="Straight Connector 41"/>
+                <wp:cNvGraphicFramePr/>
+                <a:graphic xmlns:a="http://schemas.openxmlformats.org/drawingml/2006/main">
+                  <a:graphicData uri="http://schemas.microsoft.com/office/word/2010/wordprocessingShape">
+                    <wps:wsp>
+                      <wps:cNvCnPr/>
+                      <wps:spPr>
+                        <a:xfrm flipH="1">
+                          <a:off x="0" y="0"/>
+                          <a:ext cx="190500" cy="280988"/>
+                        </a:xfrm>
+                        <a:prstGeom prst="line">
+                          <a:avLst/>
+                        </a:prstGeom>
+                      </wps:spPr>
+                      <wps:style>
+                        <a:lnRef idx="1">
+                          <a:schemeClr val="accent1"/>
+                        </a:lnRef>
+                        <a:fillRef idx="0">
+                          <a:schemeClr val="accent1"/>
+                        </a:fillRef>
+                        <a:effectRef idx="0">
+                          <a:schemeClr val="accent1"/>
+                        </a:effectRef>
+                        <a:fontRef idx="minor">
+                          <a:schemeClr val="tx1"/>
+                        </a:fontRef>
+                      </wps:style>
+                      <wps:bodyPr/>
+                    </wps:wsp>
+                  </a:graphicData>
+                </a:graphic>
+              </wp:anchor>
+            </w:drawing>
+          </mc:Choice>
+          <mc:Fallback>
+            <w:pict>
+              <v:line w14:anchorId="1AA25B05" id="Straight Connector 41" o:spid="_x0000_s1026" style="position:absolute;flip:x;z-index:251707392;visibility:visible;mso-wrap-style:square;mso-wrap-distance-left:9pt;mso-wrap-distance-top:0;mso-wrap-distance-right:9pt;mso-wrap-distance-bottom:0;mso-position-horizontal:absolute;mso-position-horizontal-relative:text;mso-position-vertical:absolute;mso-position-vertical-relative:text" from="397.9pt,-25.5pt" to="412.9pt,-3.35pt" o:gfxdata="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" strokecolor="#4472c4 [3204]" strokeweight=".5pt">
+                <v:stroke joinstyle="miter"/>
+              </v:line>
+            </w:pict>
+          </mc:Fallback>
+        </mc:AlternateContent>
+      </w:r>
+      <w:r>
+        <w:rPr>
+          <w:noProof/>
+        </w:rPr>
+        <mc:AlternateContent>
+          <mc:Choice Requires="wps">
+            <w:drawing>
+              <wp:anchor distT="0" distB="0" distL="114300" distR="114300" simplePos="0" relativeHeight="251706368" behindDoc="0" locked="0" layoutInCell="1" allowOverlap="1" wp14:anchorId="051640C9" wp14:editId="6180440E">
+                <wp:simplePos x="0" y="0"/>
+                <wp:positionH relativeFrom="column">
+                  <wp:posOffset>4981575</wp:posOffset>
+                </wp:positionH>
+                <wp:positionV relativeFrom="paragraph">
+                  <wp:posOffset>-309562</wp:posOffset>
+                </wp:positionV>
+                <wp:extent cx="314325" cy="247650"/>
+                <wp:effectExtent l="0" t="0" r="28575" b="19050"/>
+                <wp:wrapNone/>
+                <wp:docPr id="40" name="Straight Connector 40"/>
+                <wp:cNvGraphicFramePr/>
+                <a:graphic xmlns:a="http://schemas.openxmlformats.org/drawingml/2006/main">
+                  <a:graphicData uri="http://schemas.microsoft.com/office/word/2010/wordprocessingShape">
+                    <wps:wsp>
+                      <wps:cNvCnPr/>
+                      <wps:spPr>
+                        <a:xfrm>
+                          <a:off x="0" y="0"/>
+                          <a:ext cx="314325" cy="247650"/>
+                        </a:xfrm>
+                        <a:prstGeom prst="line">
+                          <a:avLst/>
+                        </a:prstGeom>
+                      </wps:spPr>
+                      <wps:style>
+                        <a:lnRef idx="1">
+                          <a:schemeClr val="accent1"/>
+                        </a:lnRef>
+                        <a:fillRef idx="0">
+                          <a:schemeClr val="accent1"/>
+                        </a:fillRef>
+                        <a:effectRef idx="0">
+                          <a:schemeClr val="accent1"/>
+                        </a:effectRef>
+                        <a:fontRef idx="minor">
+                          <a:schemeClr val="tx1"/>
+                        </a:fontRef>
+                      </wps:style>
+                      <wps:bodyPr/>
+                    </wps:wsp>
+                  </a:graphicData>
+                </a:graphic>
+              </wp:anchor>
+            </w:drawing>
+          </mc:Choice>
+          <mc:Fallback>
+            <w:pict>
+              <v:line w14:anchorId="536ACD86" id="Straight Connector 40" o:spid="_x0000_s1026" style="position:absolute;z-index:251706368;visibility:visible;mso-wrap-style:square;mso-wrap-distance-left:9pt;mso-wrap-distance-top:0;mso-wrap-distance-right:9pt;mso-wrap-distance-bottom:0;mso-position-horizontal:absolute;mso-position-horizontal-relative:text;mso-position-vertical:absolute;mso-position-vertical-relative:text" from="392.25pt,-24.35pt" to="417pt,-4.85pt" o:gfxdata="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" strokecolor="#4472c4 [3204]" strokeweight=".5pt">
+                <v:stroke joinstyle="miter"/>
+              </v:line>
+            </w:pict>
+          </mc:Fallback>
+        </mc:AlternateContent>
+      </w:r>
+      <w:r>
+        <w:rPr>
+          <w:noProof/>
+        </w:rPr>
+        <mc:AlternateContent>
+          <mc:Choice Requires="wps">
+            <w:drawing>
+              <wp:anchor distT="0" distB="0" distL="114300" distR="114300" simplePos="0" relativeHeight="251705344" behindDoc="0" locked="0" layoutInCell="1" allowOverlap="1" wp14:anchorId="1A6516E8" wp14:editId="609CDFEF">
+                <wp:simplePos x="0" y="0"/>
+                <wp:positionH relativeFrom="column">
+                  <wp:posOffset>2733674</wp:posOffset>
+                </wp:positionH>
+                <wp:positionV relativeFrom="paragraph">
+                  <wp:posOffset>-104775</wp:posOffset>
+                </wp:positionV>
+                <wp:extent cx="3305175" cy="752475"/>
+                <wp:effectExtent l="0" t="0" r="66675" b="85725"/>
+                <wp:wrapNone/>
+                <wp:docPr id="39" name="Straight Arrow Connector 39"/>
+                <wp:cNvGraphicFramePr/>
+                <a:graphic xmlns:a="http://schemas.openxmlformats.org/drawingml/2006/main">
+                  <a:graphicData uri="http://schemas.microsoft.com/office/word/2010/wordprocessingShape">
+                    <wps:wsp>
+                      <wps:cNvCnPr/>
+                      <wps:spPr>
+                        <a:xfrm>
+                          <a:off x="0" y="0"/>
+                          <a:ext cx="3305175" cy="752475"/>
+                        </a:xfrm>
+                        <a:prstGeom prst="straightConnector1">
+                          <a:avLst/>
+                        </a:prstGeom>
+                        <a:ln>
+                          <a:solidFill>
+                            <a:schemeClr val="tx1"/>
+                          </a:solidFill>
+                          <a:tailEnd type="triangle"/>
+                        </a:ln>
+                      </wps:spPr>
+                      <wps:style>
+                        <a:lnRef idx="1">
+                          <a:schemeClr val="accent1"/>
+                        </a:lnRef>
+                        <a:fillRef idx="0">
+                          <a:schemeClr val="accent1"/>
+                        </a:fillRef>
+                        <a:effectRef idx="0">
+                          <a:schemeClr val="accent1"/>
+                        </a:effectRef>
+                        <a:fontRef idx="minor">
+                          <a:schemeClr val="tx1"/>
+                        </a:fontRef>
+                      </wps:style>
+                      <wps:bodyPr/>
+                    </wps:wsp>
+                  </a:graphicData>
+                </a:graphic>
+              </wp:anchor>
+            </w:drawing>
+          </mc:Choice>
+          <mc:Fallback>
+            <w:pict>
+              <v:shapetype w14:anchorId="5007B4DC" id="_x0000_t32" coordsize="21600,21600" o:spt="32" o:oned="t" path="m,l21600,21600e" filled="f">
+                <v:path arrowok="t" fillok="f" o:connecttype="none"/>
+                <o:lock v:ext="edit" shapetype="t"/>
+              </v:shapetype>
+              <v:shape id="Straight Arrow Connector 39" o:spid="_x0000_s1026" type="#_x0000_t32" style="position:absolute;margin-left:215.25pt;margin-top:-8.25pt;width:260.25pt;height:59.25pt;z-index:251705344;visibility:visible;mso-wrap-style:square;mso-wrap-distance-left:9pt;mso-wrap-distance-top:0;mso-wrap-distance-right:9pt;mso-wrap-distance-bottom:0;mso-position-horizontal:absolute;mso-position-horizontal-relative:text;mso-position-vertical:absolute;mso-position-vertical-relative:text" o:gfxdata="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" strokecolor="black [3213]" strokeweight=".5pt">
+                <v:stroke endarrow="block" joinstyle="miter"/>
+              </v:shape>
+            </w:pict>
+          </mc:Fallback>
+        </mc:AlternateContent>
+      </w:r>
+      <w:r>
+        <mc:AlternateContent>
+          <mc:Choice Requires="wps">
+            <w:drawing>
+              <wp:anchor distT="0" distB="0" distL="114300" distR="114300" simplePos="0" relativeHeight="251684864" behindDoc="0" locked="0" layoutInCell="1" allowOverlap="1" wp14:anchorId="73D64D19" wp14:editId="0195182C">
+                <wp:simplePos x="0" y="0"/>
+                <wp:positionH relativeFrom="column">
+                  <wp:posOffset>4090988</wp:posOffset>
+                </wp:positionH>
+                <wp:positionV relativeFrom="paragraph">
+                  <wp:posOffset>419100</wp:posOffset>
+                </wp:positionV>
+                <wp:extent cx="1271587" cy="647700"/>
+                <wp:effectExtent l="0" t="0" r="24130" b="19050"/>
+                <wp:wrapNone/>
+                <wp:docPr id="21" name="Rectangle: Rounded Corners 21"/>
+                <wp:cNvGraphicFramePr/>
+                <a:graphic xmlns:a="http://schemas.openxmlformats.org/drawingml/2006/main">
+                  <a:graphicData uri="http://schemas.microsoft.com/office/word/2010/wordprocessingShape">
+                    <wps:wsp>
+                      <wps:cNvSpPr/>
+                      <wps:spPr>
+                        <a:xfrm>
+                          <a:off x="0" y="0"/>
+                          <a:ext cx="1271587" cy="647700"/>
+                        </a:xfrm>
+                        <a:prstGeom prst="roundRect">
+                          <a:avLst/>
+                        </a:prstGeom>
+                      </wps:spPr>
+                      <wps:style>
+                        <a:lnRef idx="2">
+                          <a:schemeClr val="accent1">
+                            <a:shade val="50000"/>
+                          </a:schemeClr>
+                        </a:lnRef>
+                        <a:fillRef idx="1">
+                          <a:schemeClr val="accent1"/>
+                        </a:fillRef>
+                        <a:effectRef idx="0">
+                          <a:schemeClr val="accent1"/>
+                        </a:effectRef>
+                        <a:fontRef idx="minor">
+                          <a:schemeClr val="lt1"/>
+                        </a:fontRef>
+                      </wps:style>
+                      <wps:txbx>
+                        <w:txbxContent>
+                          <w:p>
+                            <w:pPr>
+                              <w:jc w:val="center"/>
+                            </w:pPr>
+                            <w:r>
+                              <w:t>b</w:t>
+                            </w:r>
+                            <w:r>
+                              <w:t>=</w:t>
+                            </w:r>
+                            <w:r>
+                              <w:t>20</w:t>
+                            </w:r>
+                          </w:p>
+                        </w:txbxContent>
+                      </wps:txbx>
+                      <wps:bodyPr rot="0" spcFirstLastPara="0" vertOverflow="overflow" horzOverflow="overflow" vert="horz" wrap="square" lIns="91440" tIns="45720" rIns="91440" bIns="45720" numCol="1" spcCol="0" rtlCol="0" fromWordArt="0" anchor="ctr" anchorCtr="0" forceAA="0" compatLnSpc="1">
+                        <a:prstTxWarp prst="textNoShape">
+                          <a:avLst/>
+                        </a:prstTxWarp>
+                        <a:noAutofit/>
+                      </wps:bodyPr>
+                    </wps:wsp>
+                  </a:graphicData>
+                </a:graphic>
+                <wp14:sizeRelH relativeFrom="margin">
+                  <wp14:pctWidth>0</wp14:pctWidth>
+                </wp14:sizeRelH>
+                <wp14:sizeRelV relativeFrom="margin">
+                  <wp14:pctHeight>0</wp14:pctHeight>
+                </wp14:sizeRelV>
+              </wp:anchor>
+            </w:drawing>
+          </mc:Choice>
+          <mc:Fallback>
+            <w:pict>
+              <v:roundrect w14:anchorId="73D64D19" id="Rectangle: Rounded Corners 21" o:spid="_x0000_s1027" style="position:absolute;margin-left:322.15pt;margin-top:33pt;width:100.1pt;height:51pt;z-index:251684864;visibility:visible;mso-wrap-style:square;mso-width-percent:0;mso-height-percent:0;mso-wrap-distance-left:9pt;mso-wrap-distance-top:0;mso-wrap-distance-right:9pt;mso-wrap-distance-bottom:0;mso-position-horizontal:absolute;mso-position-horizontal-relative:text;mso-position-vertical:absolute;mso-position-vertical-relative:text;mso-width-percent:0;mso-height-percent:0;mso-width-relative:margin;mso-height-relative:margin;v-text-anchor:middle" arcsize="10923f" o:gfxdata="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" fillcolor="#4472c4 [3204]" strokecolor="#1f3763 [1604]" strokeweight="1pt">
+                <v:stroke joinstyle="miter"/>
+                <v:textbox>
+                  <w:txbxContent>
+                    <w:p>
+                      <w:pPr>
+                        <w:jc w:val="center"/>
+                      </w:pPr>
+                      <w:r>
+                        <w:t>b</w:t>
+                      </w:r>
+                      <w:r>
+                        <w:t>=</w:t>
+                      </w:r>
+                      <w:r>
+                        <w:t>20</w:t>
+                      </w:r>
+                    </w:p>
+                  </w:txbxContent>
+                </v:textbox>
+              </v:roundrect>
+            </w:pict>
+          </mc:Fallback>
+        </mc:AlternateContent>
+      </w:r>
+      <w:r>
+        <w:rPr>
+          <w:noProof/>
+        </w:rPr>
+        <mc:AlternateContent>
+          <mc:Choice Requires="wps">
+            <w:drawing>
+              <wp:anchor distT="0" distB="0" distL="114300" distR="114300" simplePos="0" relativeHeight="251704320" behindDoc="0" locked="0" layoutInCell="1" allowOverlap="1" wp14:anchorId="6BD2A4BD" wp14:editId="72715948">
+                <wp:simplePos x="0" y="0"/>
+                <wp:positionH relativeFrom="column">
+                  <wp:posOffset>2724150</wp:posOffset>
+                </wp:positionH>
+                <wp:positionV relativeFrom="paragraph">
+                  <wp:posOffset>-195262</wp:posOffset>
+                </wp:positionV>
+                <wp:extent cx="3200400" cy="80962"/>
+                <wp:effectExtent l="0" t="76200" r="0" b="33655"/>
+                <wp:wrapNone/>
+                <wp:docPr id="38" name="Straight Arrow Connector 38"/>
+                <wp:cNvGraphicFramePr/>
+                <a:graphic xmlns:a="http://schemas.openxmlformats.org/drawingml/2006/main">
+                  <a:graphicData uri="http://schemas.microsoft.com/office/word/2010/wordprocessingShape">
+                    <wps:wsp>
+                      <wps:cNvCnPr/>
+                      <wps:spPr>
+                        <a:xfrm flipV="1">
+                          <a:off x="0" y="0"/>
+                          <a:ext cx="3200400" cy="80962"/>
+                        </a:xfrm>
+                        <a:prstGeom prst="straightConnector1">
+                          <a:avLst/>
+                        </a:prstGeom>
+                        <a:ln>
+                          <a:solidFill>
+                            <a:schemeClr val="tx1"/>
+                          </a:solidFill>
+                          <a:tailEnd type="triangle"/>
+                        </a:ln>
+                      </wps:spPr>
+                      <wps:style>
+                        <a:lnRef idx="1">
+                          <a:schemeClr val="accent1"/>
+                        </a:lnRef>
+                        <a:fillRef idx="0">
+                          <a:schemeClr val="accent1"/>
+                        </a:fillRef>
+                        <a:effectRef idx="0">
+                          <a:schemeClr val="accent1"/>
+                        </a:effectRef>
+                        <a:fontRef idx="minor">
+                          <a:schemeClr val="tx1"/>
+                        </a:fontRef>
+                      </wps:style>
+                      <wps:bodyPr/>
+                    </wps:wsp>
+                  </a:graphicData>
+                </a:graphic>
+              </wp:anchor>
+            </w:drawing>
+          </mc:Choice>
+          <mc:Fallback>
+            <w:pict>
+              <v:shape w14:anchorId="04913F1B" id="Straight Arrow Connector 38" o:spid="_x0000_s1026" type="#_x0000_t32" style="position:absolute;margin-left:214.5pt;margin-top:-15.35pt;width:252pt;height:6.35pt;flip:y;z-index:251704320;visibility:visible;mso-wrap-style:square;mso-wrap-distance-left:9pt;mso-wrap-distance-top:0;mso-wrap-distance-right:9pt;mso-wrap-distance-bottom:0;mso-position-horizontal:absolute;mso-position-horizontal-relative:text;mso-position-vertical:absolute;mso-position-vertical-relative:text" o:gfxdata="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" strokecolor="black [3213]" strokeweight=".5pt">
+                <v:stroke endarrow="block" joinstyle="miter"/>
+              </v:shape>
+            </w:pict>
+          </mc:Fallback>
+        </mc:AlternateContent>
+      </w:r>
+      <w:r>
+        <w:rPr>
+          <w:noProof/>
+        </w:rPr>
+        <mc:AlternateContent>
+          <mc:Choice Requires="wps">
+            <w:drawing>
+              <wp:anchor distT="0" distB="0" distL="114300" distR="114300" simplePos="0" relativeHeight="251703296" behindDoc="0" locked="0" layoutInCell="1" allowOverlap="1" wp14:anchorId="0AC623B0" wp14:editId="565751D8">
+                <wp:simplePos x="0" y="0"/>
+                <wp:positionH relativeFrom="column">
+                  <wp:posOffset>5957570</wp:posOffset>
+                </wp:positionH>
+                <wp:positionV relativeFrom="paragraph">
+                  <wp:posOffset>-409575</wp:posOffset>
+                </wp:positionV>
+                <wp:extent cx="733425" cy="785813"/>
+                <wp:effectExtent l="0" t="0" r="28575" b="14605"/>
+                <wp:wrapNone/>
+                <wp:docPr id="37" name="Rectangle: Rounded Corners 37"/>
+                <wp:cNvGraphicFramePr/>
+                <a:graphic xmlns:a="http://schemas.openxmlformats.org/drawingml/2006/main">
+                  <a:graphicData uri="http://schemas.microsoft.com/office/word/2010/wordprocessingShape">
+                    <wps:wsp>
+                      <wps:cNvSpPr/>
+                      <wps:spPr>
+                        <a:xfrm>
+                          <a:off x="0" y="0"/>
+                          <a:ext cx="733425" cy="785813"/>
+                        </a:xfrm>
+                        <a:prstGeom prst="roundRect">
+                          <a:avLst/>
+                        </a:prstGeom>
+                      </wps:spPr>
+                      <wps:style>
+                        <a:lnRef idx="2">
+                          <a:schemeClr val="accent1">
+                            <a:shade val="50000"/>
+                          </a:schemeClr>
+                        </a:lnRef>
+                        <a:fillRef idx="1">
+                          <a:schemeClr val="accent1"/>
+                        </a:fillRef>
+                        <a:effectRef idx="0">
+                          <a:schemeClr val="accent1"/>
+                        </a:effectRef>
+                        <a:fontRef idx="minor">
+                          <a:schemeClr val="lt1"/>
+                        </a:fontRef>
+                      </wps:style>
+                      <wps:txbx>
+                        <w:txbxContent>
+                          <w:p>
+                            <w:pPr>
+                              <w:jc w:val="center"/>
+                            </w:pPr>
+                            <w:proofErr w:type="spellStart"/>
+                            <w:r>
+                              <w:t>inner</w:t>
+                            </w:r>
+                            <w:r>
+                              <w:t>Data</w:t>
+                            </w:r>
+                            <w:proofErr w:type="spellEnd"/>
+                            <w:r>
+                              <w:t>=20</w:t>
+                            </w:r>
+                          </w:p>
+                        </w:txbxContent>
+                      </wps:txbx>
+                      <wps:bodyPr rot="0" spcFirstLastPara="0" vertOverflow="overflow" horzOverflow="overflow" vert="horz" wrap="square" lIns="91440" tIns="45720" rIns="91440" bIns="45720" numCol="1" spcCol="0" rtlCol="0" fromWordArt="0" anchor="ctr" anchorCtr="0" forceAA="0" compatLnSpc="1">
+                        <a:prstTxWarp prst="textNoShape">
+                          <a:avLst/>
+                        </a:prstTxWarp>
+                        <a:noAutofit/>
+                      </wps:bodyPr>
+                    </wps:wsp>
+                  </a:graphicData>
+                </a:graphic>
+              </wp:anchor>
+            </w:drawing>
+          </mc:Choice>
+          <mc:Fallback>
+            <w:pict>
+              <v:roundrect w14:anchorId="0AC623B0" id="Rectangle: Rounded Corners 37" o:spid="_x0000_s1028" style="position:absolute;margin-left:469.1pt;margin-top:-32.25pt;width:57.75pt;height:61.9pt;z-index:251703296;visibility:visible;mso-wrap-style:square;mso-wrap-distance-left:9pt;mso-wrap-distance-top:0;mso-wrap-distance-right:9pt;mso-wrap-distance-bottom:0;mso-position-horizontal:absolute;mso-position-horizontal-relative:text;mso-position-vertical:absolute;mso-position-vertical-relative:text;v-text-anchor:middle" arcsize="10923f" o:gfxdata="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" fillcolor="#4472c4 [3204]" strokecolor="#1f3763 [1604]" strokeweight="1pt">
+                <v:stroke joinstyle="miter"/>
+                <v:textbox>
+                  <w:txbxContent>
+                    <w:p>
+                      <w:pPr>
+                        <w:jc w:val="center"/>
+                      </w:pPr>
+                      <w:proofErr w:type="spellStart"/>
+                      <w:r>
+                        <w:t>inner</w:t>
+                      </w:r>
+                      <w:r>
+                        <w:t>Data</w:t>
+                      </w:r>
+                      <w:proofErr w:type="spellEnd"/>
+                      <w:r>
+                        <w:t>=20</w:t>
+                      </w:r>
+                    </w:p>
+                  </w:txbxContent>
+                </v:textbox>
+              </v:roundrect>
+            </w:pict>
+          </mc:Fallback>
+        </mc:AlternateContent>
+      </w:r>
+      <w:r>
+        <w:rPr>
+          <w:noProof/>
+        </w:rPr>
+        <mc:AlternateContent>
+          <mc:Choice Requires="wps">
+            <w:drawing>
+              <wp:anchor distT="0" distB="0" distL="114300" distR="114300" simplePos="0" relativeHeight="251695104" behindDoc="0" locked="0" layoutInCell="1" allowOverlap="1" wp14:anchorId="36D648B6" wp14:editId="482FE6A1">
+                <wp:simplePos x="0" y="0"/>
+                <wp:positionH relativeFrom="column">
+                  <wp:posOffset>3005138</wp:posOffset>
+                </wp:positionH>
+                <wp:positionV relativeFrom="paragraph">
+                  <wp:posOffset>156844</wp:posOffset>
+                </wp:positionV>
+                <wp:extent cx="428625" cy="45719"/>
+                <wp:effectExtent l="0" t="38100" r="28575" b="88265"/>
+                <wp:wrapNone/>
+                <wp:docPr id="29" name="Straight Arrow Connector 29"/>
+                <wp:cNvGraphicFramePr/>
+                <a:graphic xmlns:a="http://schemas.openxmlformats.org/drawingml/2006/main">
+                  <a:graphicData uri="http://schemas.microsoft.com/office/word/2010/wordprocessingShape">
+                    <wps:wsp>
+                      <wps:cNvCnPr/>
+                      <wps:spPr>
+                        <a:xfrm>
+                          <a:off x="0" y="0"/>
+                          <a:ext cx="428625" cy="45719"/>
+                        </a:xfrm>
+                        <a:prstGeom prst="straightConnector1">
+                          <a:avLst/>
+                        </a:prstGeom>
+                        <a:ln>
+                          <a:solidFill>
+                            <a:schemeClr val="tx1"/>
+                          </a:solidFill>
+                          <a:tailEnd type="triangle"/>
+                        </a:ln>
+                      </wps:spPr>
+                      <wps:style>
+                        <a:lnRef idx="1">
+                          <a:schemeClr val="accent1"/>
+                        </a:lnRef>
+                        <a:fillRef idx="0">
+                          <a:schemeClr val="accent1"/>
+                        </a:fillRef>
+                        <a:effectRef idx="0">
+                          <a:schemeClr val="accent1"/>
+                        </a:effectRef>
+                        <a:fontRef idx="minor">
+                          <a:schemeClr val="tx1"/>
+                        </a:fontRef>
+                      </wps:style>
+                      <wps:bodyPr/>
+                    </wps:wsp>
+                  </a:graphicData>
+                </a:graphic>
+                <wp14:sizeRelV relativeFrom="margin">
+                  <wp14:pctHeight>0</wp14:pctHeight>
+                </wp14:sizeRelV>
+              </wp:anchor>
+            </w:drawing>
+          </mc:Choice>
+          <mc:Fallback>
+            <w:pict>
+              <v:shape w14:anchorId="5273D50D" id="Straight Arrow Connector 29" o:spid="_x0000_s1026" type="#_x0000_t32" style="position:absolute;margin-left:236.65pt;margin-top:12.35pt;width:33.75pt;height:3.6pt;z-index:251695104;visibility:visible;mso-wrap-style:square;mso-height-percent:0;mso-wrap-distance-left:9pt;mso-wrap-distance-top:0;mso-wrap-distance-right:9pt;mso-wrap-distance-bottom:0;mso-position-horizontal:absolute;mso-position-horizontal-relative:text;mso-position-vertical:absolute;mso-position-vertical-relative:text;mso-height-percent:0;mso-height-relative:margin" o:gfxdata="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" strokecolor="black [3213]" strokeweight=".5pt">
+                <v:stroke endarrow="block" joinstyle="miter"/>
+              </v:shape>
+            </w:pict>
+          </mc:Fallback>
+        </mc:AlternateContent>
+      </w:r>
+      <w:r>
+        <w:rPr>
+          <w:noProof/>
+        </w:rPr>
+        <mc:AlternateContent>
+          <mc:Choice Requires="wps">
+            <w:drawing>
+              <wp:anchor distT="0" distB="0" distL="114300" distR="114300" simplePos="0" relativeHeight="251694080" behindDoc="0" locked="0" layoutInCell="1" allowOverlap="1" wp14:anchorId="51EB3423" wp14:editId="040379C1">
+                <wp:simplePos x="0" y="0"/>
+                <wp:positionH relativeFrom="column">
+                  <wp:posOffset>3452495</wp:posOffset>
+                </wp:positionH>
+                <wp:positionV relativeFrom="paragraph">
+                  <wp:posOffset>0</wp:posOffset>
+                </wp:positionV>
+                <wp:extent cx="757237" cy="366712"/>
+                <wp:effectExtent l="0" t="0" r="24130" b="14605"/>
+                <wp:wrapNone/>
+                <wp:docPr id="28" name="Rectangle: Rounded Corners 28"/>
+                <wp:cNvGraphicFramePr/>
+                <a:graphic xmlns:a="http://schemas.openxmlformats.org/drawingml/2006/main">
+                  <a:graphicData uri="http://schemas.microsoft.com/office/word/2010/wordprocessingShape">
+                    <wps:wsp>
+                      <wps:cNvSpPr/>
+                      <wps:spPr>
+                        <a:xfrm>
+                          <a:off x="0" y="0"/>
+                          <a:ext cx="757237" cy="366712"/>
+                        </a:xfrm>
+                        <a:prstGeom prst="roundRect">
+                          <a:avLst/>
+                        </a:prstGeom>
+                      </wps:spPr>
+                      <wps:style>
+                        <a:lnRef idx="2">
+                          <a:schemeClr val="accent1">
+                            <a:shade val="50000"/>
+                          </a:schemeClr>
+                        </a:lnRef>
+                        <a:fillRef idx="1">
+                          <a:schemeClr val="accent1"/>
+                        </a:fillRef>
+                        <a:effectRef idx="0">
+                          <a:schemeClr val="accent1"/>
+                        </a:effectRef>
+                        <a:fontRef idx="minor">
+                          <a:schemeClr val="lt1"/>
+                        </a:fontRef>
+                      </wps:style>
+                      <wps:txbx>
+                        <w:txbxContent>
+                          <w:p>
+                            <w:pPr>
+                              <w:jc w:val="center"/>
+                            </w:pPr>
+                            <w:r>
+                              <w:t xml:space="preserve">a, </w:t>
+                            </w:r>
+                            <w:r>
+                              <w:t>m</w:t>
+                            </w:r>
+                          </w:p>
+                        </w:txbxContent>
+                      </wps:txbx>
+                      <wps:bodyPr rot="0" spcFirstLastPara="0" vertOverflow="overflow" horzOverflow="overflow" vert="horz" wrap="square" lIns="91440" tIns="45720" rIns="91440" bIns="45720" numCol="1" spcCol="0" rtlCol="0" fromWordArt="0" anchor="ctr" anchorCtr="0" forceAA="0" compatLnSpc="1">
+                        <a:prstTxWarp prst="textNoShape">
+                          <a:avLst/>
+                        </a:prstTxWarp>
+                        <a:noAutofit/>
+                      </wps:bodyPr>
+                    </wps:wsp>
+                  </a:graphicData>
+                </a:graphic>
+                <wp14:sizeRelV relativeFrom="margin">
+                  <wp14:pctHeight>0</wp14:pctHeight>
+                </wp14:sizeRelV>
+              </wp:anchor>
+            </w:drawing>
+          </mc:Choice>
+          <mc:Fallback>
+            <w:pict>
+              <v:roundrect w14:anchorId="51EB3423" id="Rectangle: Rounded Corners 28" o:spid="_x0000_s1029" style="position:absolute;margin-left:271.85pt;margin-top:0;width:59.6pt;height:28.85pt;z-index:251694080;visibility:visible;mso-wrap-style:square;mso-height-percent:0;mso-wrap-distance-left:9pt;mso-wrap-distance-top:0;mso-wrap-distance-right:9pt;mso-wrap-distance-bottom:0;mso-position-horizontal:absolute;mso-position-horizontal-relative:text;mso-position-vertical:absolute;mso-position-vertical-relative:text;mso-height-percent:0;mso-height-relative:margin;v-text-anchor:middle" arcsize="10923f" o:gfxdata="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" fillcolor="#4472c4 [3204]" strokecolor="#1f3763 [1604]" strokeweight="1pt">
+                <v:stroke joinstyle="miter"/>
+                <v:textbox>
+                  <w:txbxContent>
+                    <w:p>
+                      <w:pPr>
+                        <w:jc w:val="center"/>
+                      </w:pPr>
+                      <w:r>
+                        <w:t xml:space="preserve">a, </w:t>
+                      </w:r>
+                      <w:r>
+                        <w:t>m</w:t>
+                      </w:r>
+                    </w:p>
+                  </w:txbxContent>
+                </v:textbox>
+              </v:roundrect>
+            </w:pict>
+          </mc:Fallback>
+        </mc:AlternateContent>
+      </w:r>
+      <w:r>
+        <w:rPr>
+          <w:noProof/>
+        </w:rPr>
+        <mc:AlternateContent>
+          <mc:Choice Requires="wps">
+            <w:drawing>
+              <wp:anchor distT="0" distB="0" distL="114300" distR="114300" simplePos="0" relativeHeight="251701248" behindDoc="0" locked="0" layoutInCell="1" allowOverlap="1" wp14:anchorId="77A3528A" wp14:editId="4EFC91E6">
+                <wp:simplePos x="0" y="0"/>
+                <wp:positionH relativeFrom="column">
+                  <wp:posOffset>2762250</wp:posOffset>
+                </wp:positionH>
+                <wp:positionV relativeFrom="paragraph">
+                  <wp:posOffset>1071563</wp:posOffset>
+                </wp:positionV>
+                <wp:extent cx="3162300" cy="328612"/>
+                <wp:effectExtent l="0" t="57150" r="19050" b="33655"/>
+                <wp:wrapNone/>
+                <wp:docPr id="36" name="Straight Arrow Connector 36"/>
+                <wp:cNvGraphicFramePr/>
+                <a:graphic xmlns:a="http://schemas.openxmlformats.org/drawingml/2006/main">
+                  <a:graphicData uri="http://schemas.microsoft.com/office/word/2010/wordprocessingShape">
+                    <wps:wsp>
+                      <wps:cNvCnPr/>
+                      <wps:spPr>
+                        <a:xfrm flipV="1">
+                          <a:off x="0" y="0"/>
+                          <a:ext cx="3162300" cy="328612"/>
+                        </a:xfrm>
+                        <a:prstGeom prst="straightConnector1">
+                          <a:avLst/>
+                        </a:prstGeom>
+                        <a:ln>
+                          <a:solidFill>
+                            <a:schemeClr val="tx1"/>
+                          </a:solidFill>
+                          <a:tailEnd type="triangle"/>
+                        </a:ln>
+                      </wps:spPr>
+                      <wps:style>
+                        <a:lnRef idx="1">
+                          <a:schemeClr val="accent1"/>
+                        </a:lnRef>
+                        <a:fillRef idx="0">
+                          <a:schemeClr val="accent1"/>
+                        </a:fillRef>
+                        <a:effectRef idx="0">
+                          <a:schemeClr val="accent1"/>
+                        </a:effectRef>
+                        <a:fontRef idx="minor">
+                          <a:schemeClr val="tx1"/>
+                        </a:fontRef>
+                      </wps:style>
+                      <wps:bodyPr/>
+                    </wps:wsp>
+                  </a:graphicData>
+                </a:graphic>
+              </wp:anchor>
+            </w:drawing>
+          </mc:Choice>
+          <mc:Fallback>
+            <w:pict>
+              <v:shape w14:anchorId="689911C4" id="Straight Arrow Connector 36" o:spid="_x0000_s1026" type="#_x0000_t32" style="position:absolute;margin-left:217.5pt;margin-top:84.4pt;width:249pt;height:25.85pt;flip:y;z-index:251701248;visibility:visible;mso-wrap-style:square;mso-wrap-distance-left:9pt;mso-wrap-distance-top:0;mso-wrap-distance-right:9pt;mso-wrap-distance-bottom:0;mso-position-horizontal:absolute;mso-position-horizontal-relative:text;mso-position-vertical:absolute;mso-position-vertical-relative:text" o:gfxdata="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" strokecolor="black [3213]" strokeweight=".5pt">
+                <v:stroke endarrow="block" joinstyle="miter"/>
+              </v:shape>
+            </w:pict>
+          </mc:Fallback>
+        </mc:AlternateContent>
+      </w:r>
+      <w:r>
+        <w:rPr>
+          <w:noProof/>
+        </w:rPr>
+        <mc:AlternateContent>
+          <mc:Choice Requires="wps">
+            <w:drawing>
+              <wp:anchor distT="0" distB="0" distL="114300" distR="114300" simplePos="0" relativeHeight="251696128" behindDoc="0" locked="0" layoutInCell="1" allowOverlap="1" wp14:anchorId="4FEF5157" wp14:editId="7BDDD733">
+                <wp:simplePos x="0" y="0"/>
+                <wp:positionH relativeFrom="column">
+                  <wp:posOffset>2919413</wp:posOffset>
+                </wp:positionH>
+                <wp:positionV relativeFrom="paragraph">
+                  <wp:posOffset>1671319</wp:posOffset>
+                </wp:positionV>
+                <wp:extent cx="300037" cy="52705"/>
+                <wp:effectExtent l="0" t="19050" r="43180" b="80645"/>
+                <wp:wrapNone/>
+                <wp:docPr id="30" name="Straight Arrow Connector 30"/>
+                <wp:cNvGraphicFramePr/>
+                <a:graphic xmlns:a="http://schemas.openxmlformats.org/drawingml/2006/main">
+                  <a:graphicData uri="http://schemas.microsoft.com/office/word/2010/wordprocessingShape">
+                    <wps:wsp>
+                      <wps:cNvCnPr/>
+                      <wps:spPr>
+                        <a:xfrm>
+                          <a:off x="0" y="0"/>
+                          <a:ext cx="300037" cy="52705"/>
+                        </a:xfrm>
+                        <a:prstGeom prst="straightConnector1">
+                          <a:avLst/>
+                        </a:prstGeom>
+                        <a:ln>
+                          <a:solidFill>
+                            <a:schemeClr val="tx1"/>
+                          </a:solidFill>
+                          <a:tailEnd type="triangle"/>
+                        </a:ln>
+                      </wps:spPr>
+                      <wps:style>
+                        <a:lnRef idx="1">
+                          <a:schemeClr val="accent1"/>
+                        </a:lnRef>
+                        <a:fillRef idx="0">
+                          <a:schemeClr val="accent1"/>
+                        </a:fillRef>
+                        <a:effectRef idx="0">
+                          <a:schemeClr val="accent1"/>
+                        </a:effectRef>
+                        <a:fontRef idx="minor">
+                          <a:schemeClr val="tx1"/>
+                        </a:fontRef>
+                      </wps:style>
+                      <wps:bodyPr/>
+                    </wps:wsp>
+                  </a:graphicData>
+                </a:graphic>
+                <wp14:sizeRelH relativeFrom="margin">
+                  <wp14:pctWidth>0</wp14:pctWidth>
+                </wp14:sizeRelH>
+                <wp14:sizeRelV relativeFrom="margin">
+                  <wp14:pctHeight>0</wp14:pctHeight>
+                </wp14:sizeRelV>
+              </wp:anchor>
+            </w:drawing>
+          </mc:Choice>
+          <mc:Fallback>
+            <w:pict>
+              <v:shape w14:anchorId="067DF0D9" id="Straight Arrow Connector 30" o:spid="_x0000_s1026" type="#_x0000_t32" style="position:absolute;margin-left:229.9pt;margin-top:131.6pt;width:23.6pt;height:4.15pt;z-index:251696128;visibility:visible;mso-wrap-style:square;mso-width-percent:0;mso-height-percent:0;mso-wrap-distance-left:9pt;mso-wrap-distance-top:0;mso-wrap-distance-right:9pt;mso-wrap-distance-bottom:0;mso-position-horizontal:absolute;mso-position-horizontal-relative:text;mso-position-vertical:absolute;mso-position-vertical-relative:text;mso-width-percent:0;mso-height-percent:0;mso-width-relative:margin;mso-height-relative:margin" o:gfxdata="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" strokecolor="black [3213]" strokeweight=".5pt">
+                <v:stroke endarrow="block" joinstyle="miter"/>
+              </v:shape>
+            </w:pict>
+          </mc:Fallback>
+        </mc:AlternateContent>
+      </w:r>
+      <w:r>
+        <w:rPr>
+          <w:noProof/>
+        </w:rPr>
+        <mc:AlternateContent>
+          <mc:Choice Requires="wps">
+            <w:drawing>
+              <wp:anchor distT="0" distB="0" distL="114300" distR="114300" simplePos="0" relativeHeight="251692032" behindDoc="0" locked="0" layoutInCell="1" allowOverlap="1" wp14:anchorId="70132B18" wp14:editId="153FA35F">
+                <wp:simplePos x="0" y="0"/>
+                <wp:positionH relativeFrom="column">
+                  <wp:posOffset>3261042</wp:posOffset>
+                </wp:positionH>
+                <wp:positionV relativeFrom="paragraph">
+                  <wp:posOffset>1533208</wp:posOffset>
+                </wp:positionV>
+                <wp:extent cx="757237" cy="366712"/>
+                <wp:effectExtent l="0" t="0" r="24130" b="14605"/>
+                <wp:wrapNone/>
+                <wp:docPr id="27" name="Rectangle: Rounded Corners 27"/>
+                <wp:cNvGraphicFramePr/>
+                <a:graphic xmlns:a="http://schemas.openxmlformats.org/drawingml/2006/main">
+                  <a:graphicData uri="http://schemas.microsoft.com/office/word/2010/wordprocessingShape">
+                    <wps:wsp>
+                      <wps:cNvSpPr/>
+                      <wps:spPr>
+                        <a:xfrm>
+                          <a:off x="0" y="0"/>
+                          <a:ext cx="757237" cy="366712"/>
+                        </a:xfrm>
+                        <a:prstGeom prst="roundRect">
+                          <a:avLst/>
+                        </a:prstGeom>
+                      </wps:spPr>
+                      <wps:style>
+                        <a:lnRef idx="2">
+                          <a:schemeClr val="accent1">
+                            <a:shade val="50000"/>
+                          </a:schemeClr>
+                        </a:lnRef>
+                        <a:fillRef idx="1">
+                          <a:schemeClr val="accent1"/>
+                        </a:fillRef>
+                        <a:effectRef idx="0">
+                          <a:schemeClr val="accent1"/>
+                        </a:effectRef>
+                        <a:fontRef idx="minor">
+                          <a:schemeClr val="lt1"/>
+                        </a:fontRef>
+                      </wps:style>
+                      <wps:txbx>
+                        <w:txbxContent>
+                          <w:p>
+                            <w:pPr>
+                              <w:jc w:val="center"/>
+                            </w:pPr>
+                            <w:r>
+                              <w:t>m</w:t>
+                            </w:r>
+                          </w:p>
+                        </w:txbxContent>
+                      </wps:txbx>
+                      <wps:bodyPr rot="0" spcFirstLastPara="0" vertOverflow="overflow" horzOverflow="overflow" vert="horz" wrap="square" lIns="91440" tIns="45720" rIns="91440" bIns="45720" numCol="1" spcCol="0" rtlCol="0" fromWordArt="0" anchor="ctr" anchorCtr="0" forceAA="0" compatLnSpc="1">
+                        <a:prstTxWarp prst="textNoShape">
+                          <a:avLst/>
+                        </a:prstTxWarp>
+                        <a:noAutofit/>
+                      </wps:bodyPr>
+                    </wps:wsp>
+                  </a:graphicData>
+                </a:graphic>
+              </wp:anchor>
+            </w:drawing>
+          </mc:Choice>
+          <mc:Fallback>
+            <w:pict>
+              <v:roundrect w14:anchorId="70132B18" id="Rectangle: Rounded Corners 27" o:spid="_x0000_s1030" style="position:absolute;margin-left:256.75pt;margin-top:120.75pt;width:59.6pt;height:28.85pt;z-index:251692032;visibility:visible;mso-wrap-style:square;mso-wrap-distance-left:9pt;mso-wrap-distance-top:0;mso-wrap-distance-right:9pt;mso-wrap-distance-bottom:0;mso-position-horizontal:absolute;mso-position-horizontal-relative:text;mso-position-vertical:absolute;mso-position-vertical-relative:text;v-text-anchor:middle" arcsize="10923f" o:gfxdata="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" fillcolor="#4472c4 [3204]" strokecolor="#1f3763 [1604]" strokeweight="1pt">
+                <v:stroke joinstyle="miter"/>
+                <v:textbox>
+                  <w:txbxContent>
+                    <w:p>
+                      <w:pPr>
+                        <w:jc w:val="center"/>
+                      </w:pPr>
+                      <w:r>
+                        <w:t>m</w:t>
+                      </w:r>
+                    </w:p>
+                  </w:txbxContent>
+                </v:textbox>
+              </v:roundrect>
+            </w:pict>
+          </mc:Fallback>
+        </mc:AlternateContent>
+      </w:r>
       <w:r>
         <w:rPr>
           <w:noProof/>
@@ -90,7 +1174,7 @@
           </mc:Choice>
           <mc:Fallback>
             <w:pict>
-              <v:rect w14:anchorId="4A590A42" id="Rectangle 34" o:spid="_x0000_s1026" style="position:absolute;margin-left:1.85pt;margin-top:391.85pt;width:494.25pt;height:37.9pt;z-index:251699200;visibility:visible;mso-wrap-style:square;mso-height-percent:0;mso-wrap-distance-left:9pt;mso-wrap-distance-top:0;mso-wrap-distance-right:9pt;mso-wrap-distance-bottom:0;mso-position-horizontal:absolute;mso-position-horizontal-relative:text;mso-position-vertical:absolute;mso-position-vertical-relative:text;mso-height-percent:0;mso-height-relative:margin;v-text-anchor:middle" o:gfxdata="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" fillcolor="#4472c4 [3204]" strokecolor="#1f3763 [1604]" strokeweight="1pt">
+              <v:rect w14:anchorId="4A590A42" id="Rectangle 34" o:spid="_x0000_s1031" style="position:absolute;margin-left:1.85pt;margin-top:391.85pt;width:494.25pt;height:37.9pt;z-index:251699200;visibility:visible;mso-wrap-style:square;mso-height-percent:0;mso-wrap-distance-left:9pt;mso-wrap-distance-top:0;mso-wrap-distance-right:9pt;mso-wrap-distance-bottom:0;mso-position-horizontal:absolute;mso-position-horizontal-relative:text;mso-position-vertical:absolute;mso-position-vertical-relative:text;mso-height-percent:0;mso-height-relative:margin;v-text-anchor:middle" o:gfxdata="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" fillcolor="#4472c4 [3204]" strokecolor="#1f3763 [1604]" strokeweight="1pt">
                 <v:textbox>
                   <w:txbxContent>
                     <w:p>
@@ -185,11 +1269,7 @@
           </mc:Choice>
           <mc:Fallback>
             <w:pict>
-              <v:shapetype w14:anchorId="62C2E67A" id="_x0000_t32" coordsize="21600,21600" o:spt="32" o:oned="t" path="m,l21600,21600e" filled="f">
-                <v:path arrowok="t" fillok="f" o:connecttype="none"/>
-                <o:lock v:ext="edit" shapetype="t"/>
-              </v:shapetype>
-              <v:shape id="Straight Arrow Connector 6" o:spid="_x0000_s1026" type="#_x0000_t32" style="position:absolute;margin-left:396.4pt;margin-top:283.15pt;width:72.3pt;height:23.25pt;z-index:251664384;visibility:visible;mso-wrap-style:square;mso-width-percent:0;mso-height-percent:0;mso-wrap-distance-left:9pt;mso-wrap-distance-top:0;mso-wrap-distance-right:9pt;mso-wrap-distance-bottom:0;mso-position-horizontal:absolute;mso-position-horizontal-relative:text;mso-position-vertical:absolute;mso-position-vertical-relative:text;mso-width-percent:0;mso-height-percent:0;mso-width-relative:margin;mso-height-relative:margin" o:gfxdata="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" strokecolor="black [3213]" strokeweight=".5pt">
+              <v:shape w14:anchorId="4FEA5511" id="Straight Arrow Connector 6" o:spid="_x0000_s1026" type="#_x0000_t32" style="position:absolute;margin-left:396.4pt;margin-top:283.15pt;width:72.3pt;height:23.25pt;z-index:251664384;visibility:visible;mso-wrap-style:square;mso-width-percent:0;mso-height-percent:0;mso-wrap-distance-left:9pt;mso-wrap-distance-top:0;mso-wrap-distance-right:9pt;mso-wrap-distance-bottom:0;mso-position-horizontal:absolute;mso-position-horizontal-relative:text;mso-position-vertical:absolute;mso-position-vertical-relative:text;mso-width-percent:0;mso-height-percent:0;mso-width-relative:margin;mso-height-relative:margin" o:gfxdata="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" strokecolor="black [3213]" strokeweight=".5pt">
                 <v:stroke endarrow="block" joinstyle="miter"/>
               </v:shape>
             </w:pict>
@@ -203,7 +1283,7 @@
         <mc:AlternateContent>
           <mc:Choice Requires="wps">
             <w:drawing>
-              <wp:anchor distT="0" distB="0" distL="114300" distR="114300" simplePos="0" relativeHeight="251697152" behindDoc="0" locked="0" layoutInCell="1" allowOverlap="1" wp14:anchorId="4D389388" wp14:editId="17B46A21">
+              <wp:anchor distT="0" distB="0" distL="114300" distR="114300" simplePos="0" relativeHeight="251697152" behindDoc="0" locked="0" layoutInCell="1" allowOverlap="1" wp14:anchorId="4D389388" wp14:editId="20D65322">
                 <wp:simplePos x="0" y="0"/>
                 <wp:positionH relativeFrom="column">
                   <wp:posOffset>76200</wp:posOffset>
@@ -252,7 +1332,12 @@
                               <w:jc w:val="center"/>
                             </w:pPr>
                             <w:r>
-                              <w:t>Closure: maintaining state of outer scopes for a function</w:t>
+                              <w:t>Closure: maintaining state of outer scopes for a functi</w:t>
+                            </w:r>
+                            <w:bookmarkStart w:id="0" w:name="_GoBack"/>
+                            <w:bookmarkEnd w:id="0"/>
+                            <w:r>
+                              <w:t>on</w:t>
                             </w:r>
                           </w:p>
                         </w:txbxContent>
@@ -274,7 +1359,7 @@
           </mc:Choice>
           <mc:Fallback>
             <w:pict>
-              <v:rect w14:anchorId="4D389388" id="Rectangle 31" o:spid="_x0000_s1027" style="position:absolute;margin-left:6pt;margin-top:-66.75pt;width:494.25pt;height:26.25pt;z-index:251697152;visibility:visible;mso-wrap-style:square;mso-height-percent:0;mso-wrap-distance-left:9pt;mso-wrap-distance-top:0;mso-wrap-distance-right:9pt;mso-wrap-distance-bottom:0;mso-position-horizontal:absolute;mso-position-horizontal-relative:text;mso-position-vertical:absolute;mso-position-vertical-relative:text;mso-height-percent:0;mso-height-relative:margin;v-text-anchor:middle" o:gfxdata="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" fillcolor="#4472c4 [3204]" strokecolor="#1f3763 [1604]" strokeweight="1pt">
+              <v:rect w14:anchorId="4D389388" id="Rectangle 31" o:spid="_x0000_s1032" style="position:absolute;margin-left:6pt;margin-top:-66.75pt;width:494.25pt;height:26.25pt;z-index:251697152;visibility:visible;mso-wrap-style:square;mso-height-percent:0;mso-wrap-distance-left:9pt;mso-wrap-distance-top:0;mso-wrap-distance-right:9pt;mso-wrap-distance-bottom:0;mso-position-horizontal:absolute;mso-position-horizontal-relative:text;mso-position-vertical:absolute;mso-position-vertical-relative:text;mso-height-percent:0;mso-height-relative:margin;v-text-anchor:middle" o:gfxdata="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" fillcolor="#4472c4 [3204]" strokecolor="#1f3763 [1604]" strokeweight="1pt">
                 <v:textbox>
                   <w:txbxContent>
                     <w:p>
@@ -282,347 +1367,17 @@
                         <w:jc w:val="center"/>
                       </w:pPr>
                       <w:r>
-                        <w:t>Closure: maintaining state of outer scopes for a function</w:t>
+                        <w:t>Closure: maintaining state of outer scopes for a functi</w:t>
+                      </w:r>
+                      <w:bookmarkStart w:id="1" w:name="_GoBack"/>
+                      <w:bookmarkEnd w:id="1"/>
+                      <w:r>
+                        <w:t>on</w:t>
                       </w:r>
                     </w:p>
                   </w:txbxContent>
                 </v:textbox>
               </v:rect>
-            </w:pict>
-          </mc:Fallback>
-        </mc:AlternateContent>
-      </w:r>
-      <w:r>
-        <w:rPr>
-          <w:noProof/>
-        </w:rPr>
-        <mc:AlternateContent>
-          <mc:Choice Requires="wps">
-            <w:drawing>
-              <wp:anchor distT="0" distB="0" distL="114300" distR="114300" simplePos="0" relativeHeight="251696128" behindDoc="0" locked="0" layoutInCell="1" allowOverlap="1" wp14:anchorId="4FEF5157" wp14:editId="3E198FA4">
-                <wp:simplePos x="0" y="0"/>
-                <wp:positionH relativeFrom="column">
-                  <wp:posOffset>2919413</wp:posOffset>
-                </wp:positionH>
-                <wp:positionV relativeFrom="paragraph">
-                  <wp:posOffset>1400175</wp:posOffset>
-                </wp:positionV>
-                <wp:extent cx="542925" cy="271463"/>
-                <wp:effectExtent l="0" t="38100" r="47625" b="33655"/>
-                <wp:wrapNone/>
-                <wp:docPr id="30" name="Straight Arrow Connector 30"/>
-                <wp:cNvGraphicFramePr/>
-                <a:graphic xmlns:a="http://schemas.openxmlformats.org/drawingml/2006/main">
-                  <a:graphicData uri="http://schemas.microsoft.com/office/word/2010/wordprocessingShape">
-                    <wps:wsp>
-                      <wps:cNvCnPr/>
-                      <wps:spPr>
-                        <a:xfrm flipV="1">
-                          <a:off x="0" y="0"/>
-                          <a:ext cx="542925" cy="271463"/>
-                        </a:xfrm>
-                        <a:prstGeom prst="straightConnector1">
-                          <a:avLst/>
-                        </a:prstGeom>
-                        <a:ln>
-                          <a:solidFill>
-                            <a:schemeClr val="tx1"/>
-                          </a:solidFill>
-                          <a:tailEnd type="triangle"/>
-                        </a:ln>
-                      </wps:spPr>
-                      <wps:style>
-                        <a:lnRef idx="1">
-                          <a:schemeClr val="accent1"/>
-                        </a:lnRef>
-                        <a:fillRef idx="0">
-                          <a:schemeClr val="accent1"/>
-                        </a:fillRef>
-                        <a:effectRef idx="0">
-                          <a:schemeClr val="accent1"/>
-                        </a:effectRef>
-                        <a:fontRef idx="minor">
-                          <a:schemeClr val="tx1"/>
-                        </a:fontRef>
-                      </wps:style>
-                      <wps:bodyPr/>
-                    </wps:wsp>
-                  </a:graphicData>
-                </a:graphic>
-              </wp:anchor>
-            </w:drawing>
-          </mc:Choice>
-          <mc:Fallback>
-            <w:pict>
-              <v:shape w14:anchorId="6F1E28C8" id="Straight Arrow Connector 30" o:spid="_x0000_s1026" type="#_x0000_t32" style="position:absolute;margin-left:229.9pt;margin-top:110.25pt;width:42.75pt;height:21.4pt;flip:y;z-index:251696128;visibility:visible;mso-wrap-style:square;mso-wrap-distance-left:9pt;mso-wrap-distance-top:0;mso-wrap-distance-right:9pt;mso-wrap-distance-bottom:0;mso-position-horizontal:absolute;mso-position-horizontal-relative:text;mso-position-vertical:absolute;mso-position-vertical-relative:text" o:gfxdata="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" strokecolor="black [3213]" strokeweight=".5pt">
-                <v:stroke endarrow="block" joinstyle="miter"/>
-              </v:shape>
-            </w:pict>
-          </mc:Fallback>
-        </mc:AlternateContent>
-      </w:r>
-      <w:r>
-        <w:rPr>
-          <w:noProof/>
-        </w:rPr>
-        <mc:AlternateContent>
-          <mc:Choice Requires="wps">
-            <w:drawing>
-              <wp:anchor distT="0" distB="0" distL="114300" distR="114300" simplePos="0" relativeHeight="251695104" behindDoc="0" locked="0" layoutInCell="1" allowOverlap="1" wp14:anchorId="36D648B6" wp14:editId="46240497">
-                <wp:simplePos x="0" y="0"/>
-                <wp:positionH relativeFrom="column">
-                  <wp:posOffset>3005138</wp:posOffset>
-                </wp:positionH>
-                <wp:positionV relativeFrom="paragraph">
-                  <wp:posOffset>-152400</wp:posOffset>
-                </wp:positionV>
-                <wp:extent cx="438150" cy="309563"/>
-                <wp:effectExtent l="0" t="38100" r="57150" b="33655"/>
-                <wp:wrapNone/>
-                <wp:docPr id="29" name="Straight Arrow Connector 29"/>
-                <wp:cNvGraphicFramePr/>
-                <a:graphic xmlns:a="http://schemas.openxmlformats.org/drawingml/2006/main">
-                  <a:graphicData uri="http://schemas.microsoft.com/office/word/2010/wordprocessingShape">
-                    <wps:wsp>
-                      <wps:cNvCnPr/>
-                      <wps:spPr>
-                        <a:xfrm flipV="1">
-                          <a:off x="0" y="0"/>
-                          <a:ext cx="438150" cy="309563"/>
-                        </a:xfrm>
-                        <a:prstGeom prst="straightConnector1">
-                          <a:avLst/>
-                        </a:prstGeom>
-                        <a:ln>
-                          <a:solidFill>
-                            <a:schemeClr val="tx1"/>
-                          </a:solidFill>
-                          <a:tailEnd type="triangle"/>
-                        </a:ln>
-                      </wps:spPr>
-                      <wps:style>
-                        <a:lnRef idx="1">
-                          <a:schemeClr val="accent1"/>
-                        </a:lnRef>
-                        <a:fillRef idx="0">
-                          <a:schemeClr val="accent1"/>
-                        </a:fillRef>
-                        <a:effectRef idx="0">
-                          <a:schemeClr val="accent1"/>
-                        </a:effectRef>
-                        <a:fontRef idx="minor">
-                          <a:schemeClr val="tx1"/>
-                        </a:fontRef>
-                      </wps:style>
-                      <wps:bodyPr/>
-                    </wps:wsp>
-                  </a:graphicData>
-                </a:graphic>
-              </wp:anchor>
-            </w:drawing>
-          </mc:Choice>
-          <mc:Fallback>
-            <w:pict>
-              <v:shape w14:anchorId="1344EDC7" id="Straight Arrow Connector 29" o:spid="_x0000_s1026" type="#_x0000_t32" style="position:absolute;margin-left:236.65pt;margin-top:-12pt;width:34.5pt;height:24.4pt;flip:y;z-index:251695104;visibility:visible;mso-wrap-style:square;mso-wrap-distance-left:9pt;mso-wrap-distance-top:0;mso-wrap-distance-right:9pt;mso-wrap-distance-bottom:0;mso-position-horizontal:absolute;mso-position-horizontal-relative:text;mso-position-vertical:absolute;mso-position-vertical-relative:text" o:gfxdata="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" strokecolor="black [3213]" strokeweight=".5pt">
-                <v:stroke endarrow="block" joinstyle="miter"/>
-              </v:shape>
-            </w:pict>
-          </mc:Fallback>
-        </mc:AlternateContent>
-      </w:r>
-      <w:r>
-        <w:rPr>
-          <w:noProof/>
-        </w:rPr>
-        <mc:AlternateContent>
-          <mc:Choice Requires="wps">
-            <w:drawing>
-              <wp:anchor distT="0" distB="0" distL="114300" distR="114300" simplePos="0" relativeHeight="251694080" behindDoc="0" locked="0" layoutInCell="1" allowOverlap="1" wp14:anchorId="51EB3423" wp14:editId="4B8732BB">
-                <wp:simplePos x="0" y="0"/>
-                <wp:positionH relativeFrom="column">
-                  <wp:posOffset>3442970</wp:posOffset>
-                </wp:positionH>
-                <wp:positionV relativeFrom="paragraph">
-                  <wp:posOffset>-381318</wp:posOffset>
-                </wp:positionV>
-                <wp:extent cx="757237" cy="366712"/>
-                <wp:effectExtent l="0" t="0" r="24130" b="14605"/>
-                <wp:wrapNone/>
-                <wp:docPr id="28" name="Rectangle: Rounded Corners 28"/>
-                <wp:cNvGraphicFramePr/>
-                <a:graphic xmlns:a="http://schemas.openxmlformats.org/drawingml/2006/main">
-                  <a:graphicData uri="http://schemas.microsoft.com/office/word/2010/wordprocessingShape">
-                    <wps:wsp>
-                      <wps:cNvSpPr/>
-                      <wps:spPr>
-                        <a:xfrm>
-                          <a:off x="0" y="0"/>
-                          <a:ext cx="757237" cy="366712"/>
-                        </a:xfrm>
-                        <a:prstGeom prst="roundRect">
-                          <a:avLst/>
-                        </a:prstGeom>
-                      </wps:spPr>
-                      <wps:style>
-                        <a:lnRef idx="2">
-                          <a:schemeClr val="accent1">
-                            <a:shade val="50000"/>
-                          </a:schemeClr>
-                        </a:lnRef>
-                        <a:fillRef idx="1">
-                          <a:schemeClr val="accent1"/>
-                        </a:fillRef>
-                        <a:effectRef idx="0">
-                          <a:schemeClr val="accent1"/>
-                        </a:effectRef>
-                        <a:fontRef idx="minor">
-                          <a:schemeClr val="lt1"/>
-                        </a:fontRef>
-                      </wps:style>
-                      <wps:txbx>
-                        <w:txbxContent>
-                          <w:p>
-                            <w:pPr>
-                              <w:jc w:val="center"/>
-                            </w:pPr>
-                            <w:r>
-                              <w:t xml:space="preserve">a, </w:t>
-                            </w:r>
-                            <w:r>
-                              <w:t>m</w:t>
-                            </w:r>
-                          </w:p>
-                        </w:txbxContent>
-                      </wps:txbx>
-                      <wps:bodyPr rot="0" spcFirstLastPara="0" vertOverflow="overflow" horzOverflow="overflow" vert="horz" wrap="square" lIns="91440" tIns="45720" rIns="91440" bIns="45720" numCol="1" spcCol="0" rtlCol="0" fromWordArt="0" anchor="ctr" anchorCtr="0" forceAA="0" compatLnSpc="1">
-                        <a:prstTxWarp prst="textNoShape">
-                          <a:avLst/>
-                        </a:prstTxWarp>
-                        <a:noAutofit/>
-                      </wps:bodyPr>
-                    </wps:wsp>
-                  </a:graphicData>
-                </a:graphic>
-                <wp14:sizeRelV relativeFrom="margin">
-                  <wp14:pctHeight>0</wp14:pctHeight>
-                </wp14:sizeRelV>
-              </wp:anchor>
-            </w:drawing>
-          </mc:Choice>
-          <mc:Fallback>
-            <w:pict>
-              <v:roundrect w14:anchorId="51EB3423" id="Rectangle: Rounded Corners 28" o:spid="_x0000_s1028" style="position:absolute;margin-left:271.1pt;margin-top:-30.05pt;width:59.6pt;height:28.85pt;z-index:251694080;visibility:visible;mso-wrap-style:square;mso-height-percent:0;mso-wrap-distance-left:9pt;mso-wrap-distance-top:0;mso-wrap-distance-right:9pt;mso-wrap-distance-bottom:0;mso-position-horizontal:absolute;mso-position-horizontal-relative:text;mso-position-vertical:absolute;mso-position-vertical-relative:text;mso-height-percent:0;mso-height-relative:margin;v-text-anchor:middle" arcsize="10923f" o:gfxdata="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" fillcolor="#4472c4 [3204]" strokecolor="#1f3763 [1604]" strokeweight="1pt">
-                <v:stroke joinstyle="miter"/>
-                <v:textbox>
-                  <w:txbxContent>
-                    <w:p>
-                      <w:pPr>
-                        <w:jc w:val="center"/>
-                      </w:pPr>
-                      <w:r>
-                        <w:t xml:space="preserve">a, </w:t>
-                      </w:r>
-                      <w:r>
-                        <w:t>m</w:t>
-                      </w:r>
-                    </w:p>
-                  </w:txbxContent>
-                </v:textbox>
-              </v:roundrect>
-            </w:pict>
-          </mc:Fallback>
-        </mc:AlternateContent>
-      </w:r>
-      <w:r>
-        <w:rPr>
-          <w:noProof/>
-        </w:rPr>
-        <mc:AlternateContent>
-          <mc:Choice Requires="wps">
-            <w:drawing>
-              <wp:anchor distT="0" distB="0" distL="114300" distR="114300" simplePos="0" relativeHeight="251692032" behindDoc="0" locked="0" layoutInCell="1" allowOverlap="1" wp14:anchorId="70132B18" wp14:editId="16A9E0CB">
-                <wp:simplePos x="0" y="0"/>
-                <wp:positionH relativeFrom="column">
-                  <wp:posOffset>3481388</wp:posOffset>
-                </wp:positionH>
-                <wp:positionV relativeFrom="paragraph">
-                  <wp:posOffset>1157288</wp:posOffset>
-                </wp:positionV>
-                <wp:extent cx="757237" cy="366712"/>
-                <wp:effectExtent l="0" t="0" r="24130" b="14605"/>
-                <wp:wrapNone/>
-                <wp:docPr id="27" name="Rectangle: Rounded Corners 27"/>
-                <wp:cNvGraphicFramePr/>
-                <a:graphic xmlns:a="http://schemas.openxmlformats.org/drawingml/2006/main">
-                  <a:graphicData uri="http://schemas.microsoft.com/office/word/2010/wordprocessingShape">
-                    <wps:wsp>
-                      <wps:cNvSpPr/>
-                      <wps:spPr>
-                        <a:xfrm>
-                          <a:off x="0" y="0"/>
-                          <a:ext cx="757237" cy="366712"/>
-                        </a:xfrm>
-                        <a:prstGeom prst="roundRect">
-                          <a:avLst/>
-                        </a:prstGeom>
-                      </wps:spPr>
-                      <wps:style>
-                        <a:lnRef idx="2">
-                          <a:schemeClr val="accent1">
-                            <a:shade val="50000"/>
-                          </a:schemeClr>
-                        </a:lnRef>
-                        <a:fillRef idx="1">
-                          <a:schemeClr val="accent1"/>
-                        </a:fillRef>
-                        <a:effectRef idx="0">
-                          <a:schemeClr val="accent1"/>
-                        </a:effectRef>
-                        <a:fontRef idx="minor">
-                          <a:schemeClr val="lt1"/>
-                        </a:fontRef>
-                      </wps:style>
-                      <wps:txbx>
-                        <w:txbxContent>
-                          <w:p>
-                            <w:pPr>
-                              <w:jc w:val="center"/>
-                            </w:pPr>
-                            <w:r>
-                              <w:t>m</w:t>
-                            </w:r>
-                          </w:p>
-                        </w:txbxContent>
-                      </wps:txbx>
-                      <wps:bodyPr rot="0" spcFirstLastPara="0" vertOverflow="overflow" horzOverflow="overflow" vert="horz" wrap="square" lIns="91440" tIns="45720" rIns="91440" bIns="45720" numCol="1" spcCol="0" rtlCol="0" fromWordArt="0" anchor="ctr" anchorCtr="0" forceAA="0" compatLnSpc="1">
-                        <a:prstTxWarp prst="textNoShape">
-                          <a:avLst/>
-                        </a:prstTxWarp>
-                        <a:noAutofit/>
-                      </wps:bodyPr>
-                    </wps:wsp>
-                  </a:graphicData>
-                </a:graphic>
-              </wp:anchor>
-            </w:drawing>
-          </mc:Choice>
-          <mc:Fallback>
-            <w:pict>
-              <v:roundrect w14:anchorId="70132B18" id="Rectangle: Rounded Corners 27" o:spid="_x0000_s1029" style="position:absolute;margin-left:274.15pt;margin-top:91.15pt;width:59.6pt;height:28.85pt;z-index:251692032;visibility:visible;mso-wrap-style:square;mso-wrap-distance-left:9pt;mso-wrap-distance-top:0;mso-wrap-distance-right:9pt;mso-wrap-distance-bottom:0;mso-position-horizontal:absolute;mso-position-horizontal-relative:text;mso-position-vertical:absolute;mso-position-vertical-relative:text;v-text-anchor:middle" arcsize="10923f" o:gfxdata="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" fillcolor="#4472c4 [3204]" strokecolor="#1f3763 [1604]" strokeweight="1pt">
-                <v:stroke joinstyle="miter"/>
-                <v:textbox>
-                  <w:txbxContent>
-                    <w:p>
-                      <w:pPr>
-                        <w:jc w:val="center"/>
-                      </w:pPr>
-                      <w:r>
-                        <w:t>m</w:t>
-                      </w:r>
-                    </w:p>
-                  </w:txbxContent>
-                </v:textbox>
-              </v:roundrect>
             </w:pict>
           </mc:Fallback>
         </mc:AlternateContent>
@@ -689,7 +1444,7 @@
           </mc:Choice>
           <mc:Fallback>
             <w:pict>
-              <v:shape w14:anchorId="03CD3F9C" id="Straight Arrow Connector 25" o:spid="_x0000_s1026" type="#_x0000_t32" style="position:absolute;margin-left:90.6pt;margin-top:61.8pt;width:54pt;height:113.4pt;flip:y;z-index:251691008;visibility:visible;mso-wrap-style:square;mso-wrap-distance-left:9pt;mso-wrap-distance-top:0;mso-wrap-distance-right:9pt;mso-wrap-distance-bottom:0;mso-position-horizontal:absolute;mso-position-horizontal-relative:text;mso-position-vertical:absolute;mso-position-vertical-relative:text" o:gfxdata="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" strokecolor="black [3213]" strokeweight=".5pt">
+              <v:shape w14:anchorId="124F9C94" id="Straight Arrow Connector 25" o:spid="_x0000_s1026" type="#_x0000_t32" style="position:absolute;margin-left:90.6pt;margin-top:61.8pt;width:54pt;height:113.4pt;flip:y;z-index:251691008;visibility:visible;mso-wrap-style:square;mso-wrap-distance-left:9pt;mso-wrap-distance-top:0;mso-wrap-distance-right:9pt;mso-wrap-distance-bottom:0;mso-position-horizontal:absolute;mso-position-horizontal-relative:text;mso-position-vertical:absolute;mso-position-vertical-relative:text" o:gfxdata="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" strokecolor="black [3213]" strokeweight=".5pt">
                 <v:stroke endarrow="block" joinstyle="miter"/>
               </v:shape>
             </w:pict>
@@ -771,7 +1526,7 @@
           </mc:Choice>
           <mc:Fallback>
             <w:pict>
-              <v:rect w14:anchorId="4A721CA1" id="Rectangle 24" o:spid="_x0000_s1030" style="position:absolute;margin-left:19.8pt;margin-top:175.8pt;width:69.6pt;height:31.2pt;z-index:251689984;visibility:visible;mso-wrap-style:square;mso-wrap-distance-left:9pt;mso-wrap-distance-top:0;mso-wrap-distance-right:9pt;mso-wrap-distance-bottom:0;mso-position-horizontal:absolute;mso-position-horizontal-relative:text;mso-position-vertical:absolute;mso-position-vertical-relative:text;v-text-anchor:middle" o:gfxdata="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" fillcolor="#4472c4 [3204]" strokecolor="#1f3763 [1604]" strokeweight="1pt">
+              <v:rect w14:anchorId="4A721CA1" id="Rectangle 24" o:spid="_x0000_s1033" style="position:absolute;margin-left:19.8pt;margin-top:175.8pt;width:69.6pt;height:31.2pt;z-index:251689984;visibility:visible;mso-wrap-style:square;mso-wrap-distance-left:9pt;mso-wrap-distance-top:0;mso-wrap-distance-right:9pt;mso-wrap-distance-bottom:0;mso-position-horizontal:absolute;mso-position-horizontal-relative:text;mso-position-vertical:absolute;mso-position-vertical-relative:text;v-text-anchor:middle" o:gfxdata="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" fillcolor="#4472c4 [3204]" strokecolor="#1f3763 [1604]" strokeweight="1pt">
                 <v:textbox>
                   <w:txbxContent>
                     <w:p>
@@ -863,7 +1618,7 @@
                 <v:stroke joinstyle="miter"/>
                 <v:path gradientshapeok="t" o:connecttype="rect"/>
               </v:shapetype>
-              <v:shape id="Text Box 23" o:spid="_x0000_s1031" type="#_x0000_t202" style="position:absolute;margin-left:150pt;margin-top:63pt;width:109.8pt;height:19.2pt;z-index:251687936;visibility:visible;mso-wrap-style:square;mso-height-percent:0;mso-wrap-distance-left:9pt;mso-wrap-distance-top:0;mso-wrap-distance-right:9pt;mso-wrap-distance-bottom:0;mso-position-horizontal:absolute;mso-position-horizontal-relative:text;mso-position-vertical:absolute;mso-position-vertical-relative:text;mso-height-percent:0;mso-height-relative:margin;v-text-anchor:top" o:gfxdata="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" fillcolor="white [3201]" strokeweight=".5pt">
+              <v:shape id="Text Box 23" o:spid="_x0000_s1034" type="#_x0000_t202" style="position:absolute;margin-left:150pt;margin-top:63pt;width:109.8pt;height:19.2pt;z-index:251687936;visibility:visible;mso-wrap-style:square;mso-height-percent:0;mso-wrap-distance-left:9pt;mso-wrap-distance-top:0;mso-wrap-distance-right:9pt;mso-wrap-distance-bottom:0;mso-position-horizontal:absolute;mso-position-horizontal-relative:text;mso-position-vertical:absolute;mso-position-vertical-relative:text;mso-height-percent:0;mso-height-relative:margin;v-text-anchor:top" o:gfxdata="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" fillcolor="white [3201]" strokeweight=".5pt">
                 <v:textbox>
                   <w:txbxContent>
                     <w:p>
@@ -966,6 +1721,9 @@
                               <w:t>objectVariables</w:t>
                             </w:r>
                             <w:proofErr w:type="spellEnd"/>
+                            <w:r>
+                              <w:t>:</w:t>
+                            </w:r>
                           </w:p>
                         </w:txbxContent>
                       </wps:txbx>
@@ -989,7 +1747,7 @@
           </mc:Choice>
           <mc:Fallback>
             <w:pict>
-              <v:roundrect w14:anchorId="6112C06B" id="Rectangle: Rounded Corners 19" o:spid="_x0000_s1032" style="position:absolute;margin-left:142.2pt;margin-top:-34.2pt;width:124.2pt;height:102.6pt;z-index:251682816;visibility:visible;mso-wrap-style:square;mso-width-percent:0;mso-height-percent:0;mso-wrap-distance-left:9pt;mso-wrap-distance-top:0;mso-wrap-distance-right:9pt;mso-wrap-distance-bottom:0;mso-position-horizontal:absolute;mso-position-horizontal-relative:text;mso-position-vertical:absolute;mso-position-vertical-relative:text;mso-width-percent:0;mso-height-percent:0;mso-width-relative:margin;mso-height-relative:margin;v-text-anchor:middle" arcsize="10923f" o:gfxdata="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" fillcolor="#4472c4 [3204]" strokecolor="#1f3763 [1604]" strokeweight="1pt">
+              <v:roundrect w14:anchorId="6112C06B" id="Rectangle: Rounded Corners 19" o:spid="_x0000_s1035" style="position:absolute;margin-left:142.2pt;margin-top:-34.2pt;width:124.2pt;height:102.6pt;z-index:251682816;visibility:visible;mso-wrap-style:square;mso-width-percent:0;mso-height-percent:0;mso-wrap-distance-left:9pt;mso-wrap-distance-top:0;mso-wrap-distance-right:9pt;mso-wrap-distance-bottom:0;mso-position-horizontal:absolute;mso-position-horizontal-relative:text;mso-position-vertical:absolute;mso-position-vertical-relative:text;mso-width-percent:0;mso-height-percent:0;mso-width-relative:margin;mso-height-relative:margin;v-text-anchor:middle" arcsize="10923f" o:gfxdata="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" fillcolor="#4472c4 [3204]" strokecolor="#1f3763 [1604]" strokeweight="1pt">
                 <v:stroke joinstyle="miter"/>
                 <v:textbox>
                   <w:txbxContent>
@@ -1030,6 +1788,9 @@
                         <w:t>objectVariables</w:t>
                       </w:r>
                       <w:proofErr w:type="spellEnd"/>
+                      <w:r>
+                        <w:t>:</w:t>
+                      </w:r>
                     </w:p>
                   </w:txbxContent>
                 </v:textbox>
@@ -1042,7 +1803,7 @@
         <mc:AlternateContent>
           <mc:Choice Requires="wps">
             <w:drawing>
-              <wp:anchor distT="0" distB="0" distL="114300" distR="114300" simplePos="0" relativeHeight="251683840" behindDoc="0" locked="0" layoutInCell="1" allowOverlap="1" wp14:anchorId="1250FC40" wp14:editId="59A2A590">
+              <wp:anchor distT="0" distB="0" distL="114300" distR="114300" simplePos="0" relativeHeight="251683840" behindDoc="0" locked="0" layoutInCell="1" allowOverlap="1" wp14:anchorId="1250FC40" wp14:editId="68D4ABA0">
                 <wp:simplePos x="0" y="0"/>
                 <wp:positionH relativeFrom="column">
                   <wp:posOffset>3063240</wp:posOffset>
@@ -1097,112 +1858,9 @@
           </mc:Choice>
           <mc:Fallback>
             <w:pict>
-              <v:shape w14:anchorId="4A3AC43D" id="Straight Arrow Connector 20" o:spid="_x0000_s1026" type="#_x0000_t32" style="position:absolute;margin-left:241.2pt;margin-top:38.4pt;width:78.6pt;height:.6pt;z-index:251683840;visibility:visible;mso-wrap-style:square;mso-wrap-distance-left:9pt;mso-wrap-distance-top:0;mso-wrap-distance-right:9pt;mso-wrap-distance-bottom:0;mso-position-horizontal:absolute;mso-position-horizontal-relative:text;mso-position-vertical:absolute;mso-position-vertical-relative:text" o:gfxdata="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" strokecolor="black [3213]" strokeweight=".5pt">
+              <v:shape w14:anchorId="07E47941" id="Straight Arrow Connector 20" o:spid="_x0000_s1026" type="#_x0000_t32" style="position:absolute;margin-left:241.2pt;margin-top:38.4pt;width:78.6pt;height:.6pt;z-index:251683840;visibility:visible;mso-wrap-style:square;mso-wrap-distance-left:9pt;mso-wrap-distance-top:0;mso-wrap-distance-right:9pt;mso-wrap-distance-bottom:0;mso-position-horizontal:absolute;mso-position-horizontal-relative:text;mso-position-vertical:absolute;mso-position-vertical-relative:text" o:gfxdata="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" strokecolor="black [3213]" strokeweight=".5pt">
                 <v:stroke endarrow="block" joinstyle="miter"/>
               </v:shape>
-            </w:pict>
-          </mc:Fallback>
-        </mc:AlternateContent>
-      </w:r>
-      <w:r>
-        <mc:AlternateContent>
-          <mc:Choice Requires="wps">
-            <w:drawing>
-              <wp:anchor distT="0" distB="0" distL="114300" distR="114300" simplePos="0" relativeHeight="251684864" behindDoc="0" locked="0" layoutInCell="1" allowOverlap="1" wp14:anchorId="73D64D19" wp14:editId="31E5D82B">
-                <wp:simplePos x="0" y="0"/>
-                <wp:positionH relativeFrom="column">
-                  <wp:posOffset>4091940</wp:posOffset>
-                </wp:positionH>
-                <wp:positionV relativeFrom="paragraph">
-                  <wp:posOffset>0</wp:posOffset>
-                </wp:positionV>
-                <wp:extent cx="1516380" cy="1066800"/>
-                <wp:effectExtent l="0" t="0" r="26670" b="19050"/>
-                <wp:wrapNone/>
-                <wp:docPr id="21" name="Rectangle: Rounded Corners 21"/>
-                <wp:cNvGraphicFramePr/>
-                <a:graphic xmlns:a="http://schemas.openxmlformats.org/drawingml/2006/main">
-                  <a:graphicData uri="http://schemas.microsoft.com/office/word/2010/wordprocessingShape">
-                    <wps:wsp>
-                      <wps:cNvSpPr/>
-                      <wps:spPr>
-                        <a:xfrm>
-                          <a:off x="0" y="0"/>
-                          <a:ext cx="1516380" cy="1066800"/>
-                        </a:xfrm>
-                        <a:prstGeom prst="roundRect">
-                          <a:avLst/>
-                        </a:prstGeom>
-                      </wps:spPr>
-                      <wps:style>
-                        <a:lnRef idx="2">
-                          <a:schemeClr val="accent1">
-                            <a:shade val="50000"/>
-                          </a:schemeClr>
-                        </a:lnRef>
-                        <a:fillRef idx="1">
-                          <a:schemeClr val="accent1"/>
-                        </a:fillRef>
-                        <a:effectRef idx="0">
-                          <a:schemeClr val="accent1"/>
-                        </a:effectRef>
-                        <a:fontRef idx="minor">
-                          <a:schemeClr val="lt1"/>
-                        </a:fontRef>
-                      </wps:style>
-                      <wps:txbx>
-                        <w:txbxContent>
-                          <w:p>
-                            <w:pPr>
-                              <w:jc w:val="center"/>
-                            </w:pPr>
-                            <w:r>
-                              <w:t>b</w:t>
-                            </w:r>
-                            <w:r>
-                              <w:t>=</w:t>
-                            </w:r>
-                            <w:r>
-                              <w:t>20</w:t>
-                            </w:r>
-                          </w:p>
-                        </w:txbxContent>
-                      </wps:txbx>
-                      <wps:bodyPr rot="0" spcFirstLastPara="0" vertOverflow="overflow" horzOverflow="overflow" vert="horz" wrap="square" lIns="91440" tIns="45720" rIns="91440" bIns="45720" numCol="1" spcCol="0" rtlCol="0" fromWordArt="0" anchor="ctr" anchorCtr="0" forceAA="0" compatLnSpc="1">
-                        <a:prstTxWarp prst="textNoShape">
-                          <a:avLst/>
-                        </a:prstTxWarp>
-                        <a:noAutofit/>
-                      </wps:bodyPr>
-                    </wps:wsp>
-                  </a:graphicData>
-                </a:graphic>
-              </wp:anchor>
-            </w:drawing>
-          </mc:Choice>
-          <mc:Fallback>
-            <w:pict>
-              <v:roundrect w14:anchorId="73D64D19" id="Rectangle: Rounded Corners 21" o:spid="_x0000_s1033" style="position:absolute;margin-left:322.2pt;margin-top:0;width:119.4pt;height:84pt;z-index:251684864;visibility:visible;mso-wrap-style:square;mso-wrap-distance-left:9pt;mso-wrap-distance-top:0;mso-wrap-distance-right:9pt;mso-wrap-distance-bottom:0;mso-position-horizontal:absolute;mso-position-horizontal-relative:text;mso-position-vertical:absolute;mso-position-vertical-relative:text;v-text-anchor:middle" arcsize="10923f" o:gfxdata="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" fillcolor="#4472c4 [3204]" strokecolor="#1f3763 [1604]" strokeweight="1pt">
-                <v:stroke joinstyle="miter"/>
-                <v:textbox>
-                  <w:txbxContent>
-                    <w:p>
-                      <w:pPr>
-                        <w:jc w:val="center"/>
-                      </w:pPr>
-                      <w:r>
-                        <w:t>b</w:t>
-                      </w:r>
-                      <w:r>
-                        <w:t>=</w:t>
-                      </w:r>
-                      <w:r>
-                        <w:t>20</w:t>
-                      </w:r>
-                    </w:p>
-                  </w:txbxContent>
-                </v:textbox>
-              </v:roundrect>
             </w:pict>
           </mc:Fallback>
         </mc:AlternateContent>
@@ -1269,7 +1927,7 @@
           </mc:Choice>
           <mc:Fallback>
             <w:pict>
-              <v:shape w14:anchorId="623F97CA" id="Straight Arrow Connector 18" o:spid="_x0000_s1026" type="#_x0000_t32" style="position:absolute;margin-left:91.2pt;margin-top:171.6pt;width:53.4pt;height:43.8pt;flip:y;z-index:251680768;visibility:visible;mso-wrap-style:square;mso-wrap-distance-left:9pt;mso-wrap-distance-top:0;mso-wrap-distance-right:9pt;mso-wrap-distance-bottom:0;mso-position-horizontal:absolute;mso-position-horizontal-relative:text;mso-position-vertical:absolute;mso-position-vertical-relative:text" o:gfxdata="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" strokecolor="black [3213]" strokeweight=".5pt">
+              <v:shape w14:anchorId="65891523" id="Straight Arrow Connector 18" o:spid="_x0000_s1026" type="#_x0000_t32" style="position:absolute;margin-left:91.2pt;margin-top:171.6pt;width:53.4pt;height:43.8pt;flip:y;z-index:251680768;visibility:visible;mso-wrap-style:square;mso-wrap-distance-left:9pt;mso-wrap-distance-top:0;mso-wrap-distance-right:9pt;mso-wrap-distance-bottom:0;mso-position-horizontal:absolute;mso-position-horizontal-relative:text;mso-position-vertical:absolute;mso-position-vertical-relative:text" o:gfxdata="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" strokecolor="black [3213]" strokeweight=".5pt">
                 <v:stroke endarrow="block" joinstyle="miter"/>
               </v:shape>
             </w:pict>
@@ -1351,7 +2009,7 @@
           </mc:Choice>
           <mc:Fallback>
             <w:pict>
-              <v:rect w14:anchorId="24BA8E3B" id="Rectangle 17" o:spid="_x0000_s1034" style="position:absolute;margin-left:21.6pt;margin-top:214.8pt;width:69.6pt;height:31.2pt;z-index:251679744;visibility:visible;mso-wrap-style:square;mso-wrap-distance-left:9pt;mso-wrap-distance-top:0;mso-wrap-distance-right:9pt;mso-wrap-distance-bottom:0;mso-position-horizontal:absolute;mso-position-horizontal-relative:text;mso-position-vertical:absolute;mso-position-vertical-relative:text;v-text-anchor:middle" o:gfxdata="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" fillcolor="#4472c4 [3204]" strokecolor="#1f3763 [1604]" strokeweight="1pt">
+              <v:rect w14:anchorId="24BA8E3B" id="Rectangle 17" o:spid="_x0000_s1036" style="position:absolute;margin-left:21.6pt;margin-top:214.8pt;width:69.6pt;height:31.2pt;z-index:251679744;visibility:visible;mso-wrap-style:square;mso-wrap-distance-left:9pt;mso-wrap-distance-top:0;mso-wrap-distance-right:9pt;mso-wrap-distance-bottom:0;mso-position-horizontal:absolute;mso-position-horizontal-relative:text;mso-position-vertical:absolute;mso-position-vertical-relative:text;v-text-anchor:middle" o:gfxdata="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" fillcolor="#4472c4 [3204]" strokecolor="#1f3763 [1604]" strokeweight="1pt">
                 <v:textbox>
                   <w:txbxContent>
                     <w:p>
@@ -1426,7 +2084,7 @@
           </mc:Choice>
           <mc:Fallback>
             <w:pict>
-              <v:shape w14:anchorId="7DA8F31B" id="Text Box 16" o:spid="_x0000_s1035" type="#_x0000_t202" style="position:absolute;margin-left:469.2pt;margin-top:124.2pt;width:56.4pt;height:75.6pt;z-index:251677696;visibility:visible;mso-wrap-style:square;mso-wrap-distance-left:9pt;mso-wrap-distance-top:0;mso-wrap-distance-right:9pt;mso-wrap-distance-bottom:0;mso-position-horizontal:absolute;mso-position-horizontal-relative:text;mso-position-vertical:absolute;mso-position-vertical-relative:text;v-text-anchor:top" o:gfxdata="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" fillcolor="white [3201]" strokeweight=".5pt">
+              <v:shape w14:anchorId="7DA8F31B" id="Text Box 16" o:spid="_x0000_s1037" type="#_x0000_t202" style="position:absolute;margin-left:469.2pt;margin-top:124.2pt;width:56.4pt;height:75.6pt;z-index:251677696;visibility:visible;mso-wrap-style:square;mso-wrap-distance-left:9pt;mso-wrap-distance-top:0;mso-wrap-distance-right:9pt;mso-wrap-distance-bottom:0;mso-position-horizontal:absolute;mso-position-horizontal-relative:text;mso-position-vertical:absolute;mso-position-vertical-relative:text;v-text-anchor:top" o:gfxdata="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" fillcolor="white [3201]" strokeweight=".5pt">
                 <v:textbox>
                   <w:txbxContent>
                     <w:p/>
@@ -1502,7 +2160,7 @@
           </mc:Choice>
           <mc:Fallback>
             <w:pict>
-              <v:shape w14:anchorId="6CC5FC26" id="Straight Arrow Connector 15" o:spid="_x0000_s1026" type="#_x0000_t32" style="position:absolute;margin-left:395.4pt;margin-top:148.8pt;width:73.8pt;height:13.15pt;z-index:251676672;visibility:visible;mso-wrap-style:square;mso-width-percent:0;mso-height-percent:0;mso-wrap-distance-left:9pt;mso-wrap-distance-top:0;mso-wrap-distance-right:9pt;mso-wrap-distance-bottom:0;mso-position-horizontal:absolute;mso-position-horizontal-relative:text;mso-position-vertical:absolute;mso-position-vertical-relative:text;mso-width-percent:0;mso-height-percent:0;mso-width-relative:margin;mso-height-relative:margin" o:gfxdata="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" strokecolor="black [3213]" strokeweight=".5pt">
+              <v:shape w14:anchorId="4E66B046" id="Straight Arrow Connector 15" o:spid="_x0000_s1026" type="#_x0000_t32" style="position:absolute;margin-left:395.4pt;margin-top:148.8pt;width:73.8pt;height:13.15pt;z-index:251676672;visibility:visible;mso-wrap-style:square;mso-width-percent:0;mso-height-percent:0;mso-wrap-distance-left:9pt;mso-wrap-distance-top:0;mso-wrap-distance-right:9pt;mso-wrap-distance-bottom:0;mso-position-horizontal:absolute;mso-position-horizontal-relative:text;mso-position-vertical:absolute;mso-position-vertical-relative:text;mso-width-percent:0;mso-height-percent:0;mso-width-relative:margin;mso-height-relative:margin" o:gfxdata="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" strokecolor="black [3213]" strokeweight=".5pt">
                 <v:stroke endarrow="block" joinstyle="miter"/>
               </v:shape>
             </w:pict>
@@ -1592,7 +2250,7 @@
           </mc:Choice>
           <mc:Fallback>
             <w:pict>
-              <v:roundrect w14:anchorId="6E4FD410" id="Rectangle: Rounded Corners 14" o:spid="_x0000_s1036" style="position:absolute;margin-left:321pt;margin-top:120pt;width:119.4pt;height:84pt;z-index:251675648;visibility:visible;mso-wrap-style:square;mso-wrap-distance-left:9pt;mso-wrap-distance-top:0;mso-wrap-distance-right:9pt;mso-wrap-distance-bottom:0;mso-position-horizontal:absolute;mso-position-horizontal-relative:text;mso-position-vertical:absolute;mso-position-vertical-relative:text;v-text-anchor:middle" arcsize="10923f" o:gfxdata="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" fillcolor="#4472c4 [3204]" strokecolor="#1f3763 [1604]" strokeweight="1pt">
+              <v:roundrect w14:anchorId="6E4FD410" id="Rectangle: Rounded Corners 14" o:spid="_x0000_s1038" style="position:absolute;margin-left:321pt;margin-top:120pt;width:119.4pt;height:84pt;z-index:251675648;visibility:visible;mso-wrap-style:square;mso-wrap-distance-left:9pt;mso-wrap-distance-top:0;mso-wrap-distance-right:9pt;mso-wrap-distance-bottom:0;mso-position-horizontal:absolute;mso-position-horizontal-relative:text;mso-position-vertical:absolute;mso-position-vertical-relative:text;v-text-anchor:middle" arcsize="10923f" o:gfxdata="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" fillcolor="#4472c4 [3204]" strokecolor="#1f3763 [1604]" strokeweight="1pt">
                 <v:stroke joinstyle="miter"/>
                 <v:textbox>
                   <w:txbxContent>
@@ -1681,7 +2339,7 @@
           </mc:Choice>
           <mc:Fallback>
             <w:pict>
-              <v:shape w14:anchorId="219BCF78" id="Straight Arrow Connector 13" o:spid="_x0000_s1026" type="#_x0000_t32" style="position:absolute;margin-left:240pt;margin-top:153.9pt;width:78.6pt;height:.6pt;z-index:251674624;visibility:visible;mso-wrap-style:square;mso-wrap-distance-left:9pt;mso-wrap-distance-top:0;mso-wrap-distance-right:9pt;mso-wrap-distance-bottom:0;mso-position-horizontal:absolute;mso-position-horizontal-relative:text;mso-position-vertical:absolute;mso-position-vertical-relative:text" o:gfxdata="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" strokecolor="black [3213]" strokeweight=".5pt">
+              <v:shape w14:anchorId="7EEBF76C" id="Straight Arrow Connector 13" o:spid="_x0000_s1026" type="#_x0000_t32" style="position:absolute;margin-left:240pt;margin-top:153.9pt;width:78.6pt;height:.6pt;z-index:251674624;visibility:visible;mso-wrap-style:square;mso-wrap-distance-left:9pt;mso-wrap-distance-top:0;mso-wrap-distance-right:9pt;mso-wrap-distance-bottom:0;mso-position-horizontal:absolute;mso-position-horizontal-relative:text;mso-position-vertical:absolute;mso-position-vertical-relative:text" o:gfxdata="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" strokecolor="black [3213]" strokeweight=".5pt">
                 <v:stroke endarrow="block" joinstyle="miter"/>
               </v:shape>
             </w:pict>
@@ -1695,7 +2353,7 @@
         <mc:AlternateContent>
           <mc:Choice Requires="wps">
             <w:drawing>
-              <wp:anchor distT="0" distB="0" distL="114300" distR="114300" simplePos="0" relativeHeight="251672576" behindDoc="0" locked="0" layoutInCell="1" allowOverlap="1" wp14:anchorId="02F2BAF3" wp14:editId="4A9A9574">
+              <wp:anchor distT="0" distB="0" distL="114300" distR="114300" simplePos="0" relativeHeight="251672576" behindDoc="0" locked="0" layoutInCell="1" allowOverlap="1" wp14:anchorId="02F2BAF3" wp14:editId="30D2136C">
                 <wp:simplePos x="0" y="0"/>
                 <wp:positionH relativeFrom="column">
                   <wp:posOffset>1866900</wp:posOffset>
@@ -1758,7 +2416,7 @@
           </mc:Choice>
           <mc:Fallback>
             <w:pict>
-              <v:shape w14:anchorId="02F2BAF3" id="Text Box 12" o:spid="_x0000_s1037" type="#_x0000_t202" style="position:absolute;margin-left:147pt;margin-top:187.8pt;width:109.8pt;height:19.2pt;z-index:251672576;visibility:visible;mso-wrap-style:square;mso-height-percent:0;mso-wrap-distance-left:9pt;mso-wrap-distance-top:0;mso-wrap-distance-right:9pt;mso-wrap-distance-bottom:0;mso-position-horizontal:absolute;mso-position-horizontal-relative:text;mso-position-vertical:absolute;mso-position-vertical-relative:text;mso-height-percent:0;mso-height-relative:margin;v-text-anchor:top" o:gfxdata="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" fillcolor="white [3201]" strokeweight=".5pt">
+              <v:shape w14:anchorId="02F2BAF3" id="Text Box 12" o:spid="_x0000_s1039" type="#_x0000_t202" style="position:absolute;margin-left:147pt;margin-top:187.8pt;width:109.8pt;height:19.2pt;z-index:251672576;visibility:visible;mso-wrap-style:square;mso-height-percent:0;mso-wrap-distance-left:9pt;mso-wrap-distance-top:0;mso-wrap-distance-right:9pt;mso-wrap-distance-bottom:0;mso-position-horizontal:absolute;mso-position-horizontal-relative:text;mso-position-vertical:absolute;mso-position-vertical-relative:text;mso-height-percent:0;mso-height-relative:margin;v-text-anchor:top" o:gfxdata="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" fillcolor="white [3201]" strokeweight=".5pt">
                 <v:textbox>
                   <w:txbxContent>
                     <w:p>
@@ -1878,7 +2536,7 @@
           </mc:Choice>
           <mc:Fallback>
             <w:pict>
-              <v:roundrect w14:anchorId="457F719B" id="Rectangle: Rounded Corners 11" o:spid="_x0000_s1038" style="position:absolute;margin-left:141pt;margin-top:85.8pt;width:124.2pt;height:102.6pt;z-index:251670528;visibility:visible;mso-wrap-style:square;mso-width-percent:0;mso-height-percent:0;mso-wrap-distance-left:9pt;mso-wrap-distance-top:0;mso-wrap-distance-right:9pt;mso-wrap-distance-bottom:0;mso-position-horizontal:absolute;mso-position-horizontal-relative:text;mso-position-vertical:absolute;mso-position-vertical-relative:text;mso-width-percent:0;mso-height-percent:0;mso-width-relative:margin;mso-height-relative:margin;v-text-anchor:middle" arcsize="10923f" o:gfxdata="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" fillcolor="#4472c4 [3204]" strokecolor="#1f3763 [1604]" strokeweight="1pt">
+              <v:roundrect w14:anchorId="457F719B" id="Rectangle: Rounded Corners 11" o:spid="_x0000_s1040" style="position:absolute;margin-left:141pt;margin-top:85.8pt;width:124.2pt;height:102.6pt;z-index:251670528;visibility:visible;mso-wrap-style:square;mso-width-percent:0;mso-height-percent:0;mso-wrap-distance-left:9pt;mso-wrap-distance-top:0;mso-wrap-distance-right:9pt;mso-wrap-distance-bottom:0;mso-position-horizontal:absolute;mso-position-horizontal-relative:text;mso-position-vertical:absolute;mso-position-vertical-relative:text;mso-width-percent:0;mso-height-percent:0;mso-width-relative:margin;mso-height-relative:margin;v-text-anchor:middle" arcsize="10923f" o:gfxdata="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" fillcolor="#4472c4 [3204]" strokecolor="#1f3763 [1604]" strokeweight="1pt">
                 <v:stroke joinstyle="miter"/>
                 <v:textbox>
                   <w:txbxContent>
@@ -1996,7 +2654,7 @@
           </mc:Choice>
           <mc:Fallback>
             <w:pict>
-              <v:shape w14:anchorId="72D1E148" id="Text Box 3" o:spid="_x0000_s1039" type="#_x0000_t202" style="position:absolute;margin-left:148.8pt;margin-top:330pt;width:109.8pt;height:33.6pt;z-index:251661312;visibility:visible;mso-wrap-style:square;mso-height-percent:0;mso-wrap-distance-left:9pt;mso-wrap-distance-top:0;mso-wrap-distance-right:9pt;mso-wrap-distance-bottom:0;mso-position-horizontal:absolute;mso-position-horizontal-relative:text;mso-position-vertical:absolute;mso-position-vertical-relative:text;mso-height-percent:0;mso-height-relative:margin;v-text-anchor:top" o:gfxdata="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" fillcolor="white [3201]" strokeweight=".5pt">
+              <v:shape w14:anchorId="72D1E148" id="Text Box 3" o:spid="_x0000_s1041" type="#_x0000_t202" style="position:absolute;margin-left:148.8pt;margin-top:330pt;width:109.8pt;height:33.6pt;z-index:251661312;visibility:visible;mso-wrap-style:square;mso-height-percent:0;mso-wrap-distance-left:9pt;mso-wrap-distance-top:0;mso-wrap-distance-right:9pt;mso-wrap-distance-bottom:0;mso-position-horizontal:absolute;mso-position-horizontal-relative:text;mso-position-vertical:absolute;mso-position-vertical-relative:text;mso-height-percent:0;mso-height-relative:margin;v-text-anchor:top" o:gfxdata="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" fillcolor="white [3201]" strokeweight=".5pt">
                 <v:textbox>
                   <w:txbxContent>
                     <w:p>
@@ -2084,7 +2742,7 @@
           </mc:Choice>
           <mc:Fallback>
             <w:pict>
-              <v:shape w14:anchorId="239204FF" id="Straight Arrow Connector 10" o:spid="_x0000_s1026" type="#_x0000_t32" style="position:absolute;margin-left:91.8pt;margin-top:266.4pt;width:46.2pt;height:7.2pt;z-index:251668480;visibility:visible;mso-wrap-style:square;mso-wrap-distance-left:9pt;mso-wrap-distance-top:0;mso-wrap-distance-right:9pt;mso-wrap-distance-bottom:0;mso-position-horizontal:absolute;mso-position-horizontal-relative:text;mso-position-vertical:absolute;mso-position-vertical-relative:text" o:gfxdata="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" strokecolor="black [3213]" strokeweight=".5pt">
+              <v:shape w14:anchorId="63631D97" id="Straight Arrow Connector 10" o:spid="_x0000_s1026" type="#_x0000_t32" style="position:absolute;margin-left:91.8pt;margin-top:266.4pt;width:46.2pt;height:7.2pt;z-index:251668480;visibility:visible;mso-wrap-style:square;mso-wrap-distance-left:9pt;mso-wrap-distance-top:0;mso-wrap-distance-right:9pt;mso-wrap-distance-bottom:0;mso-position-horizontal:absolute;mso-position-horizontal-relative:text;mso-position-vertical:absolute;mso-position-vertical-relative:text" o:gfxdata="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" strokecolor="black [3213]" strokeweight=".5pt">
                 <v:stroke endarrow="block" joinstyle="miter"/>
               </v:shape>
             </w:pict>
@@ -2158,7 +2816,7 @@
           </mc:Choice>
           <mc:Fallback>
             <w:pict>
-              <v:shape w14:anchorId="4411F497" id="Text Box 9" o:spid="_x0000_s1040" type="#_x0000_t202" style="position:absolute;margin-left:-19.8pt;margin-top:318.6pt;width:141.6pt;height:37.8pt;z-index:251667456;visibility:visible;mso-wrap-style:square;mso-height-percent:0;mso-wrap-distance-left:9pt;mso-wrap-distance-top:0;mso-wrap-distance-right:9pt;mso-wrap-distance-bottom:0;mso-position-horizontal:absolute;mso-position-horizontal-relative:text;mso-position-vertical:absolute;mso-position-vertical-relative:text;mso-height-percent:0;mso-height-relative:margin;v-text-anchor:top" o:gfxdata="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" fillcolor="white [3201]" strokeweight=".5pt">
+              <v:shape w14:anchorId="4411F497" id="Text Box 9" o:spid="_x0000_s1042" type="#_x0000_t202" style="position:absolute;margin-left:-19.8pt;margin-top:318.6pt;width:141.6pt;height:37.8pt;z-index:251667456;visibility:visible;mso-wrap-style:square;mso-height-percent:0;mso-wrap-distance-left:9pt;mso-wrap-distance-top:0;mso-wrap-distance-right:9pt;mso-wrap-distance-bottom:0;mso-position-horizontal:absolute;mso-position-horizontal-relative:text;mso-position-vertical:absolute;mso-position-vertical-relative:text;mso-height-percent:0;mso-height-relative:margin;v-text-anchor:top" o:gfxdata="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" fillcolor="white [3201]" strokeweight=".5pt">
                 <v:textbox>
                   <w:txbxContent>
                     <w:p>
@@ -2248,7 +2906,7 @@
           </mc:Choice>
           <mc:Fallback>
             <w:pict>
-              <v:rect w14:anchorId="756CC694" id="Rectangle 8" o:spid="_x0000_s1041" style="position:absolute;margin-left:21pt;margin-top:253.2pt;width:69.6pt;height:31.2pt;z-index:251666432;visibility:visible;mso-wrap-style:square;mso-wrap-distance-left:9pt;mso-wrap-distance-top:0;mso-wrap-distance-right:9pt;mso-wrap-distance-bottom:0;mso-position-horizontal:absolute;mso-position-horizontal-relative:text;mso-position-vertical:absolute;mso-position-vertical-relative:text;v-text-anchor:middle" o:gfxdata="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" fillcolor="#4472c4 [3204]" strokecolor="#1f3763 [1604]" strokeweight="1pt">
+              <v:rect w14:anchorId="756CC694" id="Rectangle 8" o:spid="_x0000_s1043" style="position:absolute;margin-left:21pt;margin-top:253.2pt;width:69.6pt;height:31.2pt;z-index:251666432;visibility:visible;mso-wrap-style:square;mso-wrap-distance-left:9pt;mso-wrap-distance-top:0;mso-wrap-distance-right:9pt;mso-wrap-distance-bottom:0;mso-position-horizontal:absolute;mso-position-horizontal-relative:text;mso-position-vertical:absolute;mso-position-vertical-relative:text;v-text-anchor:middle" o:gfxdata="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" fillcolor="#4472c4 [3204]" strokecolor="#1f3763 [1604]" strokeweight="1pt">
                 <v:textbox>
                   <w:txbxContent>
                     <w:p>
@@ -2335,7 +2993,7 @@
           </mc:Choice>
           <mc:Fallback>
             <w:pict>
-              <v:rect w14:anchorId="5444FE58" id="Rectangle 1" o:spid="_x0000_s1026" style="position:absolute;margin-left:8.4pt;margin-top:-8.4pt;width:91.8pt;height:312pt;z-index:251659264;visibility:visible;mso-wrap-style:square;mso-width-percent:0;mso-height-percent:0;mso-wrap-distance-left:9pt;mso-wrap-distance-top:0;mso-wrap-distance-right:9pt;mso-wrap-distance-bottom:0;mso-position-horizontal:absolute;mso-position-horizontal-relative:text;mso-position-vertical:absolute;mso-position-vertical-relative:text;mso-width-percent:0;mso-height-percent:0;mso-width-relative:margin;mso-height-relative:margin;v-text-anchor:middle" o:gfxdata="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" fillcolor="#4472c4 [3204]" strokecolor="#1f3763 [1604]" strokeweight="1pt"/>
+              <v:rect w14:anchorId="1765B514" id="Rectangle 1" o:spid="_x0000_s1026" style="position:absolute;margin-left:8.4pt;margin-top:-8.4pt;width:91.8pt;height:312pt;z-index:251659264;visibility:visible;mso-wrap-style:square;mso-width-percent:0;mso-height-percent:0;mso-wrap-distance-left:9pt;mso-wrap-distance-top:0;mso-wrap-distance-right:9pt;mso-wrap-distance-bottom:0;mso-position-horizontal:absolute;mso-position-horizontal-relative:text;mso-position-vertical:absolute;mso-position-vertical-relative:text;mso-width-percent:0;mso-height-percent:0;mso-width-relative:margin;mso-height-relative:margin;v-text-anchor:middle" o:gfxdata="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" fillcolor="#4472c4 [3204]" strokecolor="#1f3763 [1604]" strokeweight="1pt"/>
             </w:pict>
           </mc:Fallback>
         </mc:AlternateContent>
@@ -2400,7 +3058,7 @@
           </mc:Choice>
           <mc:Fallback>
             <w:pict>
-              <v:shape w14:anchorId="5A04332E" id="Text Box 7" o:spid="_x0000_s1042" type="#_x0000_t202" style="position:absolute;margin-left:468.6pt;margin-top:268.8pt;width:56.4pt;height:75.6pt;z-index:251665408;visibility:visible;mso-wrap-style:square;mso-wrap-distance-left:9pt;mso-wrap-distance-top:0;mso-wrap-distance-right:9pt;mso-wrap-distance-bottom:0;mso-position-horizontal:absolute;mso-position-horizontal-relative:text;mso-position-vertical:absolute;mso-position-vertical-relative:text;v-text-anchor:top" o:gfxdata="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" fillcolor="white [3201]" strokeweight=".5pt">
+              <v:shape w14:anchorId="5A04332E" id="Text Box 7" o:spid="_x0000_s1044" type="#_x0000_t202" style="position:absolute;margin-left:468.6pt;margin-top:268.8pt;width:56.4pt;height:75.6pt;z-index:251665408;visibility:visible;mso-wrap-style:square;mso-wrap-distance-left:9pt;mso-wrap-distance-top:0;mso-wrap-distance-right:9pt;mso-wrap-distance-bottom:0;mso-position-horizontal:absolute;mso-position-horizontal-relative:text;mso-position-vertical:absolute;mso-position-vertical-relative:text;v-text-anchor:top" o:gfxdata="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" fillcolor="white [3201]" strokeweight=".5pt">
                 <v:textbox>
                   <w:txbxContent>
                     <w:p/>
@@ -2513,7 +3171,7 @@
           </mc:Choice>
           <mc:Fallback>
             <w:pict>
-              <v:roundrect w14:anchorId="56AEEA52" id="Rectangle: Rounded Corners 5" o:spid="_x0000_s1043" style="position:absolute;margin-left:320.4pt;margin-top:264.6pt;width:119.4pt;height:84pt;z-index:251663360;visibility:visible;mso-wrap-style:square;mso-wrap-distance-left:9pt;mso-wrap-distance-top:0;mso-wrap-distance-right:9pt;mso-wrap-distance-bottom:0;mso-position-horizontal:absolute;mso-position-horizontal-relative:text;mso-position-vertical:absolute;mso-position-vertical-relative:text;v-text-anchor:middle" arcsize="10923f" o:gfxdata="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" fillcolor="#4472c4 [3204]" strokecolor="#1f3763 [1604]" strokeweight="1pt">
+              <v:roundrect w14:anchorId="56AEEA52" id="Rectangle: Rounded Corners 5" o:spid="_x0000_s1045" style="position:absolute;margin-left:320.4pt;margin-top:264.6pt;width:119.4pt;height:84pt;z-index:251663360;visibility:visible;mso-wrap-style:square;mso-wrap-distance-left:9pt;mso-wrap-distance-top:0;mso-wrap-distance-right:9pt;mso-wrap-distance-bottom:0;mso-position-horizontal:absolute;mso-position-horizontal-relative:text;mso-position-vertical:absolute;mso-position-vertical-relative:text;v-text-anchor:middle" arcsize="10923f" o:gfxdata="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" fillcolor="#4472c4 [3204]" strokecolor="#1f3763 [1604]" strokeweight="1pt">
                 <v:stroke joinstyle="miter"/>
                 <v:textbox>
                   <w:txbxContent>
@@ -2621,7 +3279,7 @@
           </mc:Choice>
           <mc:Fallback>
             <w:pict>
-              <v:shape w14:anchorId="327691C4" id="Straight Arrow Connector 4" o:spid="_x0000_s1026" type="#_x0000_t32" style="position:absolute;margin-left:239.4pt;margin-top:294pt;width:78.6pt;height:.6pt;z-index:251662336;visibility:visible;mso-wrap-style:square;mso-wrap-distance-left:9pt;mso-wrap-distance-top:0;mso-wrap-distance-right:9pt;mso-wrap-distance-bottom:0;mso-position-horizontal:absolute;mso-position-horizontal-relative:text;mso-position-vertical:absolute;mso-position-vertical-relative:text" o:gfxdata="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" strokecolor="black [3213]" strokeweight=".5pt">
+              <v:shape w14:anchorId="46C7F6A5" id="Straight Arrow Connector 4" o:spid="_x0000_s1026" type="#_x0000_t32" style="position:absolute;margin-left:239.4pt;margin-top:294pt;width:78.6pt;height:.6pt;z-index:251662336;visibility:visible;mso-wrap-style:square;mso-wrap-distance-left:9pt;mso-wrap-distance-top:0;mso-wrap-distance-right:9pt;mso-wrap-distance-bottom:0;mso-position-horizontal:absolute;mso-position-horizontal-relative:text;mso-position-vertical:absolute;mso-position-vertical-relative:text" o:gfxdata="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" strokecolor="black [3213]" strokeweight=".5pt">
                 <v:stroke endarrow="block" joinstyle="miter"/>
               </v:shape>
             </w:pict>
@@ -2709,8 +3367,6 @@
                             <w:r>
                               <w:t>objectVariables</w:t>
                             </w:r>
-                            <w:bookmarkStart w:id="0" w:name="_GoBack"/>
-                            <w:bookmarkEnd w:id="0"/>
                             <w:proofErr w:type="spellEnd"/>
                           </w:p>
                         </w:txbxContent>
@@ -2735,7 +3391,7 @@
           </mc:Choice>
           <mc:Fallback>
             <w:pict>
-              <v:roundrect w14:anchorId="0361A818" id="Rectangle: Rounded Corners 2" o:spid="_x0000_s1044" style="position:absolute;margin-left:141.6pt;margin-top:222pt;width:124.2pt;height:102.6pt;z-index:251660288;visibility:visible;mso-wrap-style:square;mso-width-percent:0;mso-height-percent:0;mso-wrap-distance-left:9pt;mso-wrap-distance-top:0;mso-wrap-distance-right:9pt;mso-wrap-distance-bottom:0;mso-position-horizontal:absolute;mso-position-horizontal-relative:text;mso-position-vertical:absolute;mso-position-vertical-relative:text;mso-width-percent:0;mso-height-percent:0;mso-width-relative:margin;mso-height-relative:margin;v-text-anchor:middle" arcsize="10923f" o:gfxdata="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" fillcolor="#4472c4 [3204]" strokecolor="#1f3763 [1604]" strokeweight="1pt">
+              <v:roundrect w14:anchorId="0361A818" id="Rectangle: Rounded Corners 2" o:spid="_x0000_s1046" style="position:absolute;margin-left:141.6pt;margin-top:222pt;width:124.2pt;height:102.6pt;z-index:251660288;visibility:visible;mso-wrap-style:square;mso-width-percent:0;mso-height-percent:0;mso-wrap-distance-left:9pt;mso-wrap-distance-top:0;mso-wrap-distance-right:9pt;mso-wrap-distance-bottom:0;mso-position-horizontal:absolute;mso-position-horizontal-relative:text;mso-position-vertical:absolute;mso-position-vertical-relative:text;mso-width-percent:0;mso-height-percent:0;mso-width-relative:margin;mso-height-relative:margin;v-text-anchor:middle" arcsize="10923f" o:gfxdata="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" fillcolor="#4472c4 [3204]" strokecolor="#1f3763 [1604]" strokeweight="1pt">
                 <v:stroke joinstyle="miter"/>
                 <v:textbox>
                   <w:txbxContent>
@@ -2769,8 +3425,6 @@
                       <w:r>
                         <w:t>objectVariables</w:t>
                       </w:r>
-                      <w:bookmarkStart w:id="1" w:name="_GoBack"/>
-                      <w:bookmarkEnd w:id="1"/>
                       <w:proofErr w:type="spellEnd"/>
                     </w:p>
                   </w:txbxContent>
@@ -3188,7 +3842,7 @@
   <w:style w:type="paragraph" w:default="1" w:styleId="Normal">
     <w:name w:val="Normal"/>
     <w:qFormat/>
-    <w:rsid w:val="00DD68EF"/>
+    <w:rsid w:val="00A16BD7"/>
   </w:style>
   <w:style w:type="character" w:default="1" w:styleId="DefaultParagraphFont">
     <w:name w:val="Default Paragraph Font"/>

</xml_diff>